<commit_message>
JK [bug-149]: district name if zaim
</commit_message>
<xml_diff>
--- a/modules/jk/files/zaim.docx
+++ b/modules/jk/files/zaim.docx
@@ -398,8 +398,8 @@
           <w:szCs w:val="28"/>
         </w:rPr>
       </w:pPr>
-      <w:bookmarkStart w:id="0" w:name="_Toc373232731"/>
-      <w:bookmarkStart w:id="1" w:name="_Toc405368347"/>
+      <w:bookmarkStart w:id="0" w:name="_Toc405368347"/>
+      <w:bookmarkStart w:id="1" w:name="_Toc373232731"/>
       <w:r>
         <w:rPr>
           <w:rFonts w:ascii="Times New Roman" w:hAnsi="Times New Roman"/>
@@ -909,7 +909,7 @@
           <w:szCs w:val="28"/>
           <w:u w:val="none"/>
         </w:rPr>
-        <w:t>руб.(</w:t>
+        <w:t>руб (</w:t>
       </w:r>
       <w:r>
         <w:rPr>
@@ -931,7 +931,7 @@
           <w:szCs w:val="28"/>
           <w:u w:val="none"/>
         </w:rPr>
-        <w:t>)</w:t>
+        <w:t>).</w:t>
       </w:r>
     </w:p>
     <w:p>
@@ -2340,11 +2340,7 @@
         </w:rPr>
       </w:pPr>
       <w:r>
-        <w:rPr>
-          <w:rFonts w:ascii="Times New Roman" w:hAnsi="Times New Roman"/>
-          <w:sz w:val="28"/>
-          <w:szCs w:val="28"/>
-        </w:rPr>
+        <w:rPr/>
       </w:r>
     </w:p>
     <w:sectPr>

</xml_diff>

<commit_message>
JK: block in docx by ipoteka
</commit_message>
<xml_diff>
--- a/modules/jk/files/zaim.docx
+++ b/modules/jk/files/zaim.docx
@@ -1,20 +1,15 @@
 
 <file path=word/document.xml><?xml version="1.0" encoding="utf-8"?>
-<w:document xmlns:o="urn:schemas-microsoft-com:office:office" xmlns:r="http://schemas.openxmlformats.org/officeDocument/2006/relationships" xmlns:v="urn:schemas-microsoft-com:vml" xmlns:w="http://schemas.openxmlformats.org/wordprocessingml/2006/main" xmlns:w10="urn:schemas-microsoft-com:office:word" xmlns:wp="http://schemas.openxmlformats.org/drawingml/2006/wordprocessingDrawing" xmlns:wps="http://schemas.microsoft.com/office/word/2010/wordprocessingShape" xmlns:wpg="http://schemas.microsoft.com/office/word/2010/wordprocessingGroup" xmlns:mc="http://schemas.openxmlformats.org/markup-compatibility/2006" xmlns:wp14="http://schemas.microsoft.com/office/word/2010/wordprocessingDrawing" xmlns:w14="http://schemas.microsoft.com/office/word/2010/wordml" mc:Ignorable="w14 wp14">
+<w:document xmlns:wpc="http://schemas.microsoft.com/office/word/2010/wordprocessingCanvas" xmlns:cx="http://schemas.microsoft.com/office/drawing/2014/chartex" xmlns:cx1="http://schemas.microsoft.com/office/drawing/2015/9/8/chartex" xmlns:mc="http://schemas.openxmlformats.org/markup-compatibility/2006" xmlns:o="urn:schemas-microsoft-com:office:office" xmlns:r="http://schemas.openxmlformats.org/officeDocument/2006/relationships" xmlns:m="http://schemas.openxmlformats.org/officeDocument/2006/math" xmlns:v="urn:schemas-microsoft-com:vml" xmlns:wp14="http://schemas.microsoft.com/office/word/2010/wordprocessingDrawing" xmlns:wp="http://schemas.openxmlformats.org/drawingml/2006/wordprocessingDrawing" xmlns:w10="urn:schemas-microsoft-com:office:word" xmlns:w="http://schemas.openxmlformats.org/wordprocessingml/2006/main" xmlns:w14="http://schemas.microsoft.com/office/word/2010/wordml" xmlns:w15="http://schemas.microsoft.com/office/word/2012/wordml" xmlns:w16se="http://schemas.microsoft.com/office/word/2015/wordml/symex" xmlns:wpg="http://schemas.microsoft.com/office/word/2010/wordprocessingGroup" xmlns:wpi="http://schemas.microsoft.com/office/word/2010/wordprocessingInk" xmlns:wne="http://schemas.microsoft.com/office/word/2006/wordml" xmlns:wps="http://schemas.microsoft.com/office/word/2010/wordprocessingShape" mc:Ignorable="w14 w15 w16se wp14">
   <w:body>
     <w:p>
       <w:pPr>
-        <w:pStyle w:val="Normal"/>
-        <w:widowControl w:val="false"/>
+        <w:widowControl w:val="0"/>
         <w:tabs>
-          <w:tab w:val="clear" w:pos="708"/>
-          <w:tab w:val="left" w:pos="1210" w:leader="none"/>
+          <w:tab w:val="left" w:pos="1210"/>
         </w:tabs>
-        <w:suppressAutoHyphens w:val="true"/>
-        <w:bidi w:val="0"/>
-        <w:spacing w:lineRule="auto" w:line="240" w:before="0" w:after="0"/>
-        <w:ind w:left="4025" w:right="0" w:hanging="0"/>
-        <w:jc w:val="left"/>
+        <w:spacing w:after="0" w:line="240" w:lineRule="auto"/>
+        <w:ind w:left="4025"/>
         <w:rPr>
           <w:rFonts w:ascii="Times New Roman" w:hAnsi="Times New Roman"/>
           <w:sz w:val="28"/>
@@ -32,13 +27,11 @@
     </w:p>
     <w:p>
       <w:pPr>
-        <w:pStyle w:val="Normal"/>
-        <w:widowControl w:val="false"/>
+        <w:widowControl w:val="0"/>
         <w:tabs>
-          <w:tab w:val="clear" w:pos="708"/>
-          <w:tab w:val="left" w:pos="1210" w:leader="none"/>
+          <w:tab w:val="left" w:pos="1210"/>
         </w:tabs>
-        <w:spacing w:lineRule="auto" w:line="240" w:before="0" w:after="0"/>
+        <w:spacing w:after="0" w:line="240" w:lineRule="auto"/>
         <w:ind w:firstLine="709"/>
         <w:jc w:val="right"/>
         <w:rPr>
@@ -47,47 +40,36 @@
           <w:szCs w:val="28"/>
         </w:rPr>
       </w:pPr>
-      <w:r>
-        <w:rPr>
-          <w:rFonts w:ascii="Times New Roman" w:hAnsi="Times New Roman"/>
-          <w:sz w:val="28"/>
-          <w:szCs w:val="28"/>
-        </w:rPr>
-      </w:r>
     </w:p>
     <w:tbl>
       <w:tblPr>
         <w:tblW w:w="5355" w:type="dxa"/>
         <w:jc w:val="right"/>
-        <w:tblInd w:w="0" w:type="dxa"/>
         <w:tblLayout w:type="fixed"/>
         <w:tblCellMar>
-          <w:top w:w="0" w:type="dxa"/>
           <w:left w:w="0" w:type="dxa"/>
-          <w:bottom w:w="0" w:type="dxa"/>
           <w:right w:w="0" w:type="dxa"/>
         </w:tblCellMar>
+        <w:tblLook w:val="04A0" w:firstRow="1" w:lastRow="0" w:firstColumn="1" w:lastColumn="0" w:noHBand="0" w:noVBand="1"/>
       </w:tblPr>
       <w:tblGrid>
         <w:gridCol w:w="5355"/>
       </w:tblGrid>
       <w:tr>
         <w:trPr>
-          <w:trHeight w:val="390" w:hRule="atLeast"/>
+          <w:trHeight w:val="390"/>
+          <w:jc w:val="right"/>
         </w:trPr>
         <w:tc>
           <w:tcPr>
             <w:tcW w:w="5355" w:type="dxa"/>
-            <w:tcBorders/>
             <w:vAlign w:val="bottom"/>
           </w:tcPr>
           <w:p>
             <w:pPr>
-              <w:pStyle w:val="Style24"/>
-              <w:widowControl w:val="false"/>
-              <w:suppressLineNumbers/>
-              <w:spacing w:before="0" w:after="0"/>
-              <w:textAlignment w:val="bottom"/>
+              <w:pStyle w:val="ad"/>
+              <w:widowControl w:val="0"/>
+              <w:spacing w:after="0"/>
               <w:rPr>
                 <w:rFonts w:ascii="Times New Roman" w:hAnsi="Times New Roman"/>
                 <w:sz w:val="28"/>
@@ -106,17 +88,18 @@
         </w:tc>
       </w:tr>
       <w:tr>
-        <w:trPr/>
+        <w:trPr>
+          <w:jc w:val="right"/>
+        </w:trPr>
         <w:tc>
           <w:tcPr>
             <w:tcW w:w="5355" w:type="dxa"/>
-            <w:tcBorders/>
           </w:tcPr>
           <w:p>
             <w:pPr>
-              <w:pStyle w:val="Style24"/>
-              <w:widowControl w:val="false"/>
-              <w:spacing w:before="0" w:after="0"/>
+              <w:pStyle w:val="ad"/>
+              <w:widowControl w:val="0"/>
+              <w:spacing w:after="0"/>
               <w:rPr>
                 <w:rFonts w:ascii="Times New Roman" w:hAnsi="Times New Roman"/>
                 <w:sz w:val="28"/>
@@ -135,18 +118,19 @@
         </w:tc>
       </w:tr>
       <w:tr>
-        <w:trPr/>
+        <w:trPr>
+          <w:jc w:val="right"/>
+        </w:trPr>
         <w:tc>
           <w:tcPr>
             <w:tcW w:w="5355" w:type="dxa"/>
-            <w:tcBorders/>
             <w:vAlign w:val="bottom"/>
           </w:tcPr>
           <w:p>
             <w:pPr>
-              <w:pStyle w:val="Style24"/>
-              <w:widowControl w:val="false"/>
-              <w:spacing w:before="0" w:after="0"/>
+              <w:pStyle w:val="ad"/>
+              <w:widowControl w:val="0"/>
+              <w:spacing w:after="0"/>
               <w:rPr>
                 <w:rFonts w:ascii="Times New Roman" w:hAnsi="Times New Roman"/>
                 <w:sz w:val="28"/>
@@ -165,18 +149,19 @@
         </w:tc>
       </w:tr>
       <w:tr>
-        <w:trPr/>
+        <w:trPr>
+          <w:jc w:val="right"/>
+        </w:trPr>
         <w:tc>
           <w:tcPr>
             <w:tcW w:w="5355" w:type="dxa"/>
-            <w:tcBorders/>
             <w:vAlign w:val="bottom"/>
           </w:tcPr>
           <w:p>
             <w:pPr>
-              <w:pStyle w:val="Style24"/>
-              <w:widowControl w:val="false"/>
-              <w:spacing w:before="0" w:after="0"/>
+              <w:pStyle w:val="ad"/>
+              <w:widowControl w:val="0"/>
+              <w:spacing w:after="0"/>
               <w:rPr>
                 <w:rFonts w:ascii="Times New Roman" w:hAnsi="Times New Roman"/>
                 <w:sz w:val="28"/>
@@ -189,32 +174,25 @@
                 <w:sz w:val="28"/>
                 <w:szCs w:val="28"/>
               </w:rPr>
-              <w:t xml:space="preserve">Табельный номер: </w:t>
-            </w:r>
-            <w:r>
-              <w:rPr>
-                <w:rFonts w:ascii="Times New Roman" w:hAnsi="Times New Roman"/>
-                <w:sz w:val="28"/>
-                <w:szCs w:val="28"/>
-              </w:rPr>
-              <w:t>${TAB_NUMBER}</w:t>
+              <w:t>Табельный номер: ${TAB_NUMBER}</w:t>
             </w:r>
           </w:p>
         </w:tc>
       </w:tr>
       <w:tr>
-        <w:trPr/>
+        <w:trPr>
+          <w:jc w:val="right"/>
+        </w:trPr>
         <w:tc>
           <w:tcPr>
             <w:tcW w:w="5355" w:type="dxa"/>
-            <w:tcBorders/>
             <w:vAlign w:val="bottom"/>
           </w:tcPr>
           <w:p>
             <w:pPr>
-              <w:pStyle w:val="Style24"/>
-              <w:widowControl w:val="false"/>
-              <w:spacing w:before="0" w:after="0"/>
+              <w:pStyle w:val="ad"/>
+              <w:widowControl w:val="0"/>
+              <w:spacing w:after="0"/>
               <w:rPr>
                 <w:rFonts w:ascii="Times New Roman" w:hAnsi="Times New Roman"/>
                 <w:sz w:val="28"/>
@@ -227,34 +205,24 @@
                 <w:sz w:val="28"/>
                 <w:szCs w:val="28"/>
               </w:rPr>
-              <w:t>${</w:t>
-            </w:r>
-            <w:r>
-              <w:rPr>
-                <w:rFonts w:eastAsia="Times New Roman" w:cs="Times New Roman" w:ascii="Times New Roman" w:hAnsi="Times New Roman"/>
-                <w:color w:val="auto"/>
-                <w:kern w:val="0"/>
-                <w:sz w:val="28"/>
-                <w:szCs w:val="28"/>
-                <w:lang w:val="ru-RU" w:eastAsia="ru-RU" w:bidi="ar-SA"/>
-              </w:rPr>
-              <w:t>WORK_PHONE}</w:t>
+              <w:t>${WORK_PHONE}</w:t>
             </w:r>
           </w:p>
         </w:tc>
       </w:tr>
       <w:tr>
-        <w:trPr/>
+        <w:trPr>
+          <w:jc w:val="right"/>
+        </w:trPr>
         <w:tc>
           <w:tcPr>
             <w:tcW w:w="5355" w:type="dxa"/>
-            <w:tcBorders/>
           </w:tcPr>
           <w:p>
             <w:pPr>
-              <w:pStyle w:val="Style24"/>
-              <w:widowControl w:val="false"/>
-              <w:spacing w:before="0" w:after="0"/>
+              <w:pStyle w:val="ad"/>
+              <w:widowControl w:val="0"/>
+              <w:spacing w:after="0"/>
               <w:rPr>
                 <w:rFonts w:ascii="Times New Roman" w:hAnsi="Times New Roman"/>
                 <w:sz w:val="28"/>
@@ -267,18 +235,7 @@
                 <w:sz w:val="28"/>
                 <w:szCs w:val="28"/>
               </w:rPr>
-              <w:t>${</w:t>
-            </w:r>
-            <w:r>
-              <w:rPr>
-                <w:rFonts w:eastAsia="Times New Roman" w:cs="Times New Roman" w:ascii="Times New Roman" w:hAnsi="Times New Roman"/>
-                <w:color w:val="auto"/>
-                <w:kern w:val="0"/>
-                <w:sz w:val="28"/>
-                <w:szCs w:val="28"/>
-                <w:lang w:val="ru-RU" w:eastAsia="ru-RU" w:bidi="ar-SA"/>
-              </w:rPr>
-              <w:t>EMAIL}</w:t>
+              <w:t>${EMAIL}</w:t>
             </w:r>
           </w:p>
         </w:tc>
@@ -286,43 +243,23 @@
     </w:tbl>
     <w:p>
       <w:pPr>
-        <w:pStyle w:val="Normal"/>
-        <w:keepNext w:val="true"/>
-        <w:numPr>
-          <w:ilvl w:val="0"/>
-          <w:numId w:val="0"/>
-        </w:numPr>
-        <w:spacing w:lineRule="auto" w:line="240" w:before="0" w:after="0"/>
-        <w:ind w:left="0" w:right="-118" w:hanging="0"/>
+        <w:keepNext/>
+        <w:spacing w:after="0" w:line="240" w:lineRule="auto"/>
+        <w:ind w:right="-118"/>
         <w:outlineLvl w:val="1"/>
         <w:rPr>
           <w:rFonts w:ascii="Times New Roman" w:hAnsi="Times New Roman"/>
           <w:b/>
-          <w:b/>
-          <w:bCs/>
-          <w:sz w:val="28"/>
-          <w:szCs w:val="28"/>
-        </w:rPr>
-      </w:pPr>
-      <w:r>
-        <w:rPr>
-          <w:rFonts w:ascii="Times New Roman" w:hAnsi="Times New Roman"/>
-          <w:b/>
-          <w:bCs/>
-          <w:sz w:val="28"/>
-          <w:szCs w:val="28"/>
-        </w:rPr>
-      </w:r>
-    </w:p>
-    <w:p>
-      <w:pPr>
-        <w:pStyle w:val="Normal"/>
-        <w:numPr>
-          <w:ilvl w:val="0"/>
-          <w:numId w:val="0"/>
-        </w:numPr>
-        <w:spacing w:lineRule="auto" w:line="240" w:before="0" w:after="0"/>
-        <w:ind w:left="0" w:right="-118" w:hanging="0"/>
+          <w:bCs/>
+          <w:sz w:val="28"/>
+          <w:szCs w:val="28"/>
+        </w:rPr>
+      </w:pPr>
+    </w:p>
+    <w:p>
+      <w:pPr>
+        <w:spacing w:after="0" w:line="240" w:lineRule="auto"/>
+        <w:ind w:right="-118"/>
         <w:outlineLvl w:val="1"/>
         <w:rPr>
           <w:rFonts w:ascii="Times New Roman" w:hAnsi="Times New Roman"/>
@@ -347,13 +284,11 @@
     </w:p>
     <w:p>
       <w:pPr>
-        <w:pStyle w:val="Normal"/>
-        <w:widowControl w:val="false"/>
+        <w:widowControl w:val="0"/>
         <w:tabs>
-          <w:tab w:val="clear" w:pos="708"/>
-          <w:tab w:val="left" w:pos="1210" w:leader="none"/>
+          <w:tab w:val="left" w:pos="1210"/>
         </w:tabs>
-        <w:spacing w:lineRule="auto" w:line="240" w:before="0" w:after="0"/>
+        <w:spacing w:after="0" w:line="240" w:lineRule="auto"/>
         <w:ind w:firstLine="709"/>
         <w:jc w:val="both"/>
         <w:rPr>
@@ -362,23 +297,14 @@
           <w:szCs w:val="28"/>
         </w:rPr>
       </w:pPr>
-      <w:r>
-        <w:rPr>
-          <w:rFonts w:ascii="Times New Roman" w:hAnsi="Times New Roman"/>
-          <w:sz w:val="28"/>
-          <w:szCs w:val="28"/>
-        </w:rPr>
-      </w:r>
-    </w:p>
-    <w:p>
-      <w:pPr>
-        <w:pStyle w:val="Normal"/>
-        <w:widowControl w:val="false"/>
+    </w:p>
+    <w:p>
+      <w:pPr>
+        <w:widowControl w:val="0"/>
         <w:tabs>
-          <w:tab w:val="clear" w:pos="708"/>
-          <w:tab w:val="left" w:pos="1210" w:leader="none"/>
+          <w:tab w:val="left" w:pos="1210"/>
         </w:tabs>
-        <w:spacing w:lineRule="auto" w:line="240" w:before="0" w:after="0"/>
+        <w:spacing w:after="0" w:line="240" w:lineRule="auto"/>
         <w:ind w:firstLine="709"/>
         <w:jc w:val="both"/>
         <w:rPr>
@@ -416,14 +342,12 @@
     <w:p>
       <w:pPr>
         <w:pStyle w:val="1"/>
-        <w:widowControl w:val="false"/>
+        <w:widowControl w:val="0"/>
         <w:tabs>
-          <w:tab w:val="clear" w:pos="708"/>
-          <w:tab w:val="left" w:pos="1210" w:leader="none"/>
+          <w:tab w:val="left" w:pos="1210"/>
         </w:tabs>
-        <w:spacing w:lineRule="auto" w:line="240" w:before="0" w:after="0"/>
+        <w:spacing w:after="0" w:line="240" w:lineRule="auto"/>
         <w:ind w:left="0" w:firstLine="709"/>
-        <w:contextualSpacing/>
         <w:jc w:val="both"/>
         <w:rPr>
           <w:rFonts w:ascii="Times New Roman" w:hAnsi="Times New Roman"/>
@@ -455,7 +379,25 @@
           <w:sz w:val="28"/>
           <w:szCs w:val="28"/>
         </w:rPr>
-        <w:t xml:space="preserve"> руб на срок </w:t>
+        <w:t xml:space="preserve"> </w:t>
+      </w:r>
+      <w:proofErr w:type="spellStart"/>
+      <w:r>
+        <w:rPr>
+          <w:rFonts w:ascii="Times New Roman" w:hAnsi="Times New Roman"/>
+          <w:sz w:val="28"/>
+          <w:szCs w:val="28"/>
+        </w:rPr>
+        <w:t>руб</w:t>
+      </w:r>
+      <w:proofErr w:type="spellEnd"/>
+      <w:r>
+        <w:rPr>
+          <w:rFonts w:ascii="Times New Roman" w:hAnsi="Times New Roman"/>
+          <w:sz w:val="28"/>
+          <w:szCs w:val="28"/>
+        </w:rPr>
+        <w:t xml:space="preserve"> на срок </w:t>
       </w:r>
       <w:r>
         <w:rPr>
@@ -469,13 +411,12 @@
       </w:r>
       <w:r>
         <w:rPr>
-          <w:rFonts w:eastAsia="Times New Roman" w:cs="Times New Roman" w:ascii="Times New Roman" w:hAnsi="Times New Roman"/>
+          <w:rFonts w:ascii="Times New Roman" w:hAnsi="Times New Roman"/>
           <w:b/>
           <w:bCs/>
           <w:color w:val="000000"/>
           <w:sz w:val="28"/>
           <w:szCs w:val="28"/>
-          <w:lang w:eastAsia="en-US"/>
         </w:rPr>
         <w:t>{ZAIM_YEAR}</w:t>
       </w:r>
@@ -492,38 +433,38 @@
       <w:pPr>
         <w:pStyle w:val="1"/>
         <w:tabs>
-          <w:tab w:val="clear" w:pos="708"/>
-          <w:tab w:val="left" w:pos="993" w:leader="none"/>
+          <w:tab w:val="left" w:pos="993"/>
         </w:tabs>
-        <w:spacing w:lineRule="auto" w:line="240" w:before="0" w:after="0"/>
+        <w:spacing w:after="0" w:line="240" w:lineRule="auto"/>
         <w:ind w:left="0" w:firstLine="709"/>
-        <w:contextualSpacing/>
         <w:jc w:val="both"/>
         <w:rPr>
           <w:rFonts w:ascii="Times New Roman" w:hAnsi="Times New Roman"/>
           <w:sz w:val="28"/>
           <w:szCs w:val="28"/>
-        </w:rPr>
-      </w:pPr>
-      <w:r>
-        <w:rPr>
-          <w:rFonts w:ascii="Times New Roman" w:hAnsi="Times New Roman"/>
-          <w:sz w:val="28"/>
-          <w:szCs w:val="28"/>
-        </w:rPr>
-        <w:t>2. Планируемые условия кредита на улучшение жилищных условий:</w:t>
+          <w:lang w:val="en-US"/>
+        </w:rPr>
+      </w:pPr>
+      <w:bookmarkStart w:id="2" w:name="_GoBack"/>
+      <w:bookmarkEnd w:id="2"/>
+      <w:r>
+        <w:rPr>
+          <w:rFonts w:ascii="Times New Roman" w:hAnsi="Times New Roman"/>
+          <w:sz w:val="28"/>
+          <w:szCs w:val="28"/>
+          <w:lang w:val="en-US"/>
+        </w:rPr>
+        <w:t>${IPOTEKA}</w:t>
       </w:r>
     </w:p>
     <w:p>
       <w:pPr>
         <w:pStyle w:val="1"/>
         <w:tabs>
-          <w:tab w:val="clear" w:pos="708"/>
-          <w:tab w:val="left" w:pos="993" w:leader="none"/>
+          <w:tab w:val="left" w:pos="993"/>
         </w:tabs>
-        <w:spacing w:lineRule="auto" w:line="240" w:before="0" w:after="0"/>
-        <w:ind w:left="0" w:hanging="0"/>
-        <w:contextualSpacing/>
+        <w:spacing w:after="0" w:line="240" w:lineRule="auto"/>
+        <w:ind w:left="0" w:firstLine="709"/>
         <w:jc w:val="both"/>
         <w:rPr>
           <w:rFonts w:ascii="Times New Roman" w:hAnsi="Times New Roman"/>
@@ -537,133 +478,33 @@
           <w:sz w:val="28"/>
           <w:szCs w:val="28"/>
         </w:rPr>
-        <w:t xml:space="preserve">размер </w:t>
-      </w:r>
-      <w:r>
-        <w:rPr>
-          <w:rFonts w:eastAsia="Times New Roman" w:cs="Times New Roman" w:ascii="Times New Roman" w:hAnsi="Times New Roman"/>
-          <w:b/>
-          <w:bCs/>
-          <w:color w:val="000000"/>
-          <w:kern w:val="0"/>
-          <w:sz w:val="28"/>
-          <w:szCs w:val="28"/>
-          <w:lang w:val="ru-RU" w:eastAsia="en-US" w:bidi="ar-SA"/>
-        </w:rPr>
-        <w:t>${IPOTEKA_SIZE}</w:t>
-      </w:r>
-      <w:r>
-        <w:rPr>
-          <w:rFonts w:ascii="Times New Roman" w:hAnsi="Times New Roman"/>
-          <w:sz w:val="28"/>
-          <w:szCs w:val="28"/>
-        </w:rPr>
-        <w:t xml:space="preserve"> руб., срок </w:t>
-      </w:r>
-      <w:r>
-        <w:rPr>
-          <w:rFonts w:ascii="Times New Roman" w:hAnsi="Times New Roman"/>
-          <w:b/>
-          <w:bCs/>
-          <w:sz w:val="28"/>
-          <w:szCs w:val="28"/>
-        </w:rPr>
-        <w:t>$</w:t>
-      </w:r>
-      <w:r>
-        <w:rPr>
-          <w:rFonts w:ascii="Times New Roman" w:hAnsi="Times New Roman"/>
-          <w:b/>
-          <w:bCs/>
-          <w:sz w:val="28"/>
-          <w:szCs w:val="28"/>
-          <w:lang w:val="ru-RU" w:eastAsia="en-US" w:bidi="ar-SA"/>
-        </w:rPr>
-        <w:t>{IPOTEKA_YEAR}</w:t>
-      </w:r>
-      <w:r>
-        <w:rPr>
-          <w:rFonts w:ascii="Times New Roman" w:hAnsi="Times New Roman"/>
-          <w:sz w:val="28"/>
-          <w:szCs w:val="28"/>
-        </w:rPr>
-        <w:t xml:space="preserve"> лет, процентная ставка по кредиту </w:t>
-      </w:r>
-      <w:r>
-        <w:rPr>
-          <w:rFonts w:eastAsia="Times New Roman" w:cs="Times New Roman" w:ascii="Times New Roman" w:hAnsi="Times New Roman"/>
-          <w:b/>
-          <w:bCs/>
-          <w:color w:val="000000"/>
-          <w:kern w:val="0"/>
-          <w:sz w:val="28"/>
-          <w:szCs w:val="28"/>
-          <w:lang w:val="ru-RU" w:eastAsia="en-US" w:bidi="ar-SA"/>
-        </w:rPr>
-        <w:t>${IPOTEKA_PERCENT}</w:t>
-      </w:r>
-      <w:r>
-        <w:rPr>
-          <w:rFonts w:ascii="Times New Roman" w:hAnsi="Times New Roman"/>
-          <w:sz w:val="28"/>
-          <w:szCs w:val="28"/>
-        </w:rPr>
-        <w:t>% годовых.</w:t>
-      </w:r>
-    </w:p>
-    <w:p>
-      <w:pPr>
-        <w:pStyle w:val="1"/>
+        <w:t xml:space="preserve">Собственные средства составляют </w:t>
+      </w:r>
+      <w:r>
+        <w:rPr>
+          <w:rFonts w:ascii="Times New Roman" w:hAnsi="Times New Roman"/>
+          <w:b/>
+          <w:bCs/>
+          <w:sz w:val="28"/>
+          <w:szCs w:val="28"/>
+        </w:rPr>
+        <w:t>${IPOTEKA_USER}</w:t>
+      </w:r>
+      <w:r>
+        <w:rPr>
+          <w:rFonts w:ascii="Times New Roman" w:hAnsi="Times New Roman"/>
+          <w:sz w:val="28"/>
+          <w:szCs w:val="28"/>
+        </w:rPr>
+        <w:t xml:space="preserve"> руб.</w:t>
+      </w:r>
+    </w:p>
+    <w:p>
+      <w:pPr>
         <w:tabs>
-          <w:tab w:val="clear" w:pos="708"/>
-          <w:tab w:val="left" w:pos="993" w:leader="none"/>
+          <w:tab w:val="left" w:pos="993"/>
         </w:tabs>
-        <w:spacing w:lineRule="auto" w:line="240" w:before="0" w:after="0"/>
-        <w:ind w:left="0" w:firstLine="709"/>
-        <w:contextualSpacing/>
-        <w:jc w:val="both"/>
-        <w:rPr>
-          <w:rFonts w:ascii="Times New Roman" w:hAnsi="Times New Roman"/>
-          <w:sz w:val="28"/>
-          <w:szCs w:val="28"/>
-        </w:rPr>
-      </w:pPr>
-      <w:r>
-        <w:rPr>
-          <w:rFonts w:ascii="Times New Roman" w:hAnsi="Times New Roman"/>
-          <w:sz w:val="28"/>
-          <w:szCs w:val="28"/>
-        </w:rPr>
-        <w:t xml:space="preserve">Собственные средства составляют </w:t>
-      </w:r>
-      <w:r>
-        <w:rPr>
-          <w:rFonts w:ascii="Times New Roman" w:hAnsi="Times New Roman"/>
-          <w:b/>
-          <w:bCs/>
-          <w:color w:val="auto"/>
-          <w:sz w:val="28"/>
-          <w:szCs w:val="28"/>
-        </w:rPr>
-        <w:t>${IPOTEKA_USER}</w:t>
-      </w:r>
-      <w:r>
-        <w:rPr>
-          <w:rFonts w:ascii="Times New Roman" w:hAnsi="Times New Roman"/>
-          <w:sz w:val="28"/>
-          <w:szCs w:val="28"/>
-        </w:rPr>
-        <w:t xml:space="preserve"> руб.</w:t>
-      </w:r>
-    </w:p>
-    <w:p>
-      <w:pPr>
-        <w:pStyle w:val="Normal"/>
-        <w:tabs>
-          <w:tab w:val="clear" w:pos="708"/>
-          <w:tab w:val="left" w:pos="993" w:leader="none"/>
-        </w:tabs>
-        <w:spacing w:lineRule="auto" w:line="240" w:before="0" w:after="0"/>
+        <w:spacing w:after="0" w:line="240" w:lineRule="auto"/>
         <w:ind w:firstLine="709"/>
         <w:jc w:val="both"/>
         <w:rPr>
@@ -685,7 +526,6 @@
           <w:rFonts w:ascii="Times New Roman" w:hAnsi="Times New Roman"/>
           <w:sz w:val="28"/>
           <w:szCs w:val="28"/>
-          <w:u w:val="none"/>
           <w:lang w:eastAsia="en-US"/>
         </w:rPr>
         <w:t>($</w:t>
@@ -697,7 +537,6 @@
           <w:bCs/>
           <w:sz w:val="28"/>
           <w:szCs w:val="28"/>
-          <w:u w:val="none"/>
           <w:lang w:eastAsia="en-US"/>
         </w:rPr>
         <w:t>{JP_TYPE}</w:t>
@@ -708,68 +547,41 @@
           <w:sz w:val="28"/>
           <w:szCs w:val="28"/>
         </w:rPr>
-        <w:t>) у лиц, не являющимися взаимозависимыми в соответствии с  п.2 статьи 105.1 Налогового Кодекса РФ:</w:t>
-      </w:r>
-      <w:r>
-        <w:rPr>
-          <w:rFonts w:ascii="Times New Roman" w:hAnsi="Times New Roman"/>
-          <w:sz w:val="28"/>
-          <w:szCs w:val="28"/>
-          <w:u w:val="none"/>
-        </w:rPr>
-        <w:t xml:space="preserve"> $</w:t>
-      </w:r>
-      <w:r>
-        <w:rPr>
-          <w:rFonts w:ascii="Times New Roman" w:hAnsi="Times New Roman"/>
-          <w:b/>
-          <w:bCs/>
-          <w:sz w:val="28"/>
-          <w:szCs w:val="28"/>
-          <w:u w:val="none"/>
-        </w:rPr>
-        <w:t>{</w:t>
-      </w:r>
-      <w:r>
-        <w:rPr>
-          <w:rFonts w:eastAsia="Times New Roman" w:cs="Times New Roman" w:ascii="Times New Roman" w:hAnsi="Times New Roman"/>
-          <w:b/>
-          <w:bCs/>
-          <w:sz w:val="28"/>
-          <w:szCs w:val="28"/>
-          <w:u w:val="none"/>
-          <w:lang w:eastAsia="ru-RU"/>
-        </w:rPr>
-        <w:t>JP</w:t>
-      </w:r>
-      <w:r>
-        <w:rPr>
-          <w:rFonts w:ascii="Times New Roman" w:hAnsi="Times New Roman"/>
-          <w:b/>
-          <w:bCs/>
-          <w:sz w:val="28"/>
-          <w:szCs w:val="28"/>
-          <w:u w:val="none"/>
-        </w:rPr>
-        <w:t xml:space="preserve">_ADDRESS} </w:t>
-      </w:r>
-      <w:r>
-        <w:rPr>
-          <w:rFonts w:ascii="Times New Roman" w:hAnsi="Times New Roman"/>
-          <w:b/>
-          <w:bCs/>
-          <w:sz w:val="28"/>
-          <w:szCs w:val="28"/>
-        </w:rPr>
-        <w:t>${JP_ROOM_COUNT}</w:t>
-      </w:r>
-      <w:r>
-        <w:rPr>
-          <w:rFonts w:ascii="Times New Roman" w:hAnsi="Times New Roman"/>
-          <w:color w:val="auto"/>
-          <w:sz w:val="28"/>
-          <w:szCs w:val="28"/>
-          <w:u w:val="none"/>
+        <w:t xml:space="preserve">) у лиц, не являющимися взаимозависимыми в соответствии </w:t>
+      </w:r>
+      <w:proofErr w:type="gramStart"/>
+      <w:r>
+        <w:rPr>
+          <w:rFonts w:ascii="Times New Roman" w:hAnsi="Times New Roman"/>
+          <w:sz w:val="28"/>
+          <w:szCs w:val="28"/>
+        </w:rPr>
+        <w:t>с  п.2</w:t>
+      </w:r>
+      <w:proofErr w:type="gramEnd"/>
+      <w:r>
+        <w:rPr>
+          <w:rFonts w:ascii="Times New Roman" w:hAnsi="Times New Roman"/>
+          <w:sz w:val="28"/>
+          <w:szCs w:val="28"/>
+        </w:rPr>
+        <w:t xml:space="preserve"> статьи 105.1 Налогового Кодекса РФ: $</w:t>
+      </w:r>
+      <w:r>
+        <w:rPr>
+          <w:rFonts w:ascii="Times New Roman" w:hAnsi="Times New Roman"/>
+          <w:b/>
+          <w:bCs/>
+          <w:sz w:val="28"/>
+          <w:szCs w:val="28"/>
+        </w:rPr>
+        <w:t>{JP_ADDRESS} ${JP_ROOM_COUNT}</w:t>
+      </w:r>
+      <w:r>
+        <w:rPr>
+          <w:rFonts w:ascii="Times New Roman" w:hAnsi="Times New Roman"/>
+          <w:sz w:val="28"/>
+          <w:szCs w:val="28"/>
         </w:rPr>
         <w:t xml:space="preserve">, общей площадью </w:t>
       </w:r>
@@ -779,69 +591,73 @@
           <w:color w:val="000000"/>
           <w:sz w:val="28"/>
           <w:szCs w:val="28"/>
-          <w:u w:val="none"/>
         </w:rPr>
         <w:t>$</w:t>
       </w:r>
       <w:r>
         <w:rPr>
-          <w:rFonts w:eastAsia="Times New Roman" w:cs="Times New Roman" w:ascii="Times New Roman" w:hAnsi="Times New Roman"/>
+          <w:rFonts w:ascii="Times New Roman" w:hAnsi="Times New Roman"/>
           <w:b/>
           <w:bCs/>
           <w:color w:val="000000"/>
-          <w:kern w:val="0"/>
-          <w:sz w:val="28"/>
-          <w:szCs w:val="28"/>
-          <w:u w:val="none"/>
-          <w:lang w:val="ru-RU" w:eastAsia="ru-RU" w:bidi="ar-SA"/>
+          <w:sz w:val="28"/>
+          <w:szCs w:val="28"/>
         </w:rPr>
         <w:t>{JP_AREA}</w:t>
       </w:r>
       <w:r>
         <w:rPr>
           <w:rFonts w:ascii="Times New Roman" w:hAnsi="Times New Roman"/>
-          <w:color w:val="auto"/>
-          <w:sz w:val="28"/>
-          <w:szCs w:val="28"/>
-          <w:u w:val="none"/>
-        </w:rPr>
-        <w:t xml:space="preserve"> кв.м., стоимостью </w:t>
-      </w:r>
-      <w:r>
-        <w:rPr>
-          <w:rFonts w:ascii="Times New Roman" w:hAnsi="Times New Roman"/>
-          <w:b/>
-          <w:bCs/>
-          <w:color w:val="auto"/>
-          <w:sz w:val="28"/>
-          <w:szCs w:val="28"/>
-          <w:u w:val="none"/>
-        </w:rPr>
-        <w:t>${</w:t>
-      </w:r>
-      <w:r>
-        <w:rPr>
-          <w:rFonts w:eastAsia="Times New Roman" w:cs="Times New Roman" w:ascii="Times New Roman" w:hAnsi="Times New Roman"/>
-          <w:b/>
-          <w:bCs/>
-          <w:color w:val="auto"/>
-          <w:kern w:val="0"/>
-          <w:sz w:val="28"/>
-          <w:szCs w:val="28"/>
-          <w:u w:val="none"/>
-          <w:lang w:val="ru-RU" w:eastAsia="ru-RU" w:bidi="ar-SA"/>
-        </w:rPr>
-        <w:t xml:space="preserve">JP_COST} </w:t>
-      </w:r>
-      <w:r>
-        <w:rPr>
-          <w:rFonts w:ascii="Times New Roman" w:hAnsi="Times New Roman"/>
-          <w:color w:val="auto"/>
-          <w:sz w:val="28"/>
-          <w:szCs w:val="28"/>
-          <w:u w:val="none"/>
-        </w:rPr>
-        <w:t>руб (</w:t>
+          <w:sz w:val="28"/>
+          <w:szCs w:val="28"/>
+        </w:rPr>
+        <w:t xml:space="preserve"> </w:t>
+      </w:r>
+      <w:proofErr w:type="spellStart"/>
+      <w:r>
+        <w:rPr>
+          <w:rFonts w:ascii="Times New Roman" w:hAnsi="Times New Roman"/>
+          <w:sz w:val="28"/>
+          <w:szCs w:val="28"/>
+        </w:rPr>
+        <w:t>кв.м</w:t>
+      </w:r>
+      <w:proofErr w:type="spellEnd"/>
+      <w:r>
+        <w:rPr>
+          <w:rFonts w:ascii="Times New Roman" w:hAnsi="Times New Roman"/>
+          <w:sz w:val="28"/>
+          <w:szCs w:val="28"/>
+        </w:rPr>
+        <w:t xml:space="preserve">., стоимостью </w:t>
+      </w:r>
+      <w:r>
+        <w:rPr>
+          <w:rFonts w:ascii="Times New Roman" w:hAnsi="Times New Roman"/>
+          <w:b/>
+          <w:bCs/>
+          <w:sz w:val="28"/>
+          <w:szCs w:val="28"/>
+        </w:rPr>
+        <w:t xml:space="preserve">${JP_COST} </w:t>
+      </w:r>
+      <w:proofErr w:type="spellStart"/>
+      <w:r>
+        <w:rPr>
+          <w:rFonts w:ascii="Times New Roman" w:hAnsi="Times New Roman"/>
+          <w:sz w:val="28"/>
+          <w:szCs w:val="28"/>
+        </w:rPr>
+        <w:t>руб</w:t>
+      </w:r>
+      <w:proofErr w:type="spellEnd"/>
+      <w:r>
+        <w:rPr>
+          <w:rFonts w:ascii="Times New Roman" w:hAnsi="Times New Roman"/>
+          <w:sz w:val="28"/>
+          <w:szCs w:val="28"/>
+        </w:rPr>
+        <w:t xml:space="preserve"> (</w:t>
       </w:r>
       <w:r>
         <w:rPr>
@@ -851,30 +667,25 @@
           <w:color w:val="000000"/>
           <w:sz w:val="28"/>
           <w:szCs w:val="28"/>
-          <w:u w:val="none"/>
         </w:rPr>
         <w:t>${NEW}</w:t>
       </w:r>
       <w:r>
         <w:rPr>
           <w:rFonts w:ascii="Times New Roman" w:hAnsi="Times New Roman"/>
-          <w:color w:val="auto"/>
-          <w:sz w:val="28"/>
-          <w:szCs w:val="28"/>
-          <w:u w:val="none"/>
+          <w:sz w:val="28"/>
+          <w:szCs w:val="28"/>
         </w:rPr>
         <w:t>).</w:t>
       </w:r>
     </w:p>
     <w:p>
       <w:pPr>
-        <w:pStyle w:val="Normal"/>
-        <w:widowControl w:val="false"/>
+        <w:widowControl w:val="0"/>
         <w:tabs>
-          <w:tab w:val="clear" w:pos="708"/>
-          <w:tab w:val="left" w:pos="1210" w:leader="none"/>
+          <w:tab w:val="left" w:pos="1210"/>
         </w:tabs>
-        <w:spacing w:lineRule="auto" w:line="240" w:before="0" w:after="0"/>
+        <w:spacing w:after="0" w:line="240" w:lineRule="auto"/>
         <w:ind w:firstLine="709"/>
         <w:jc w:val="both"/>
         <w:rPr>
@@ -894,13 +705,11 @@
     </w:p>
     <w:p>
       <w:pPr>
-        <w:pStyle w:val="Normal"/>
-        <w:widowControl w:val="false"/>
+        <w:widowControl w:val="0"/>
         <w:tabs>
-          <w:tab w:val="clear" w:pos="708"/>
-          <w:tab w:val="left" w:pos="1210" w:leader="none"/>
+          <w:tab w:val="left" w:pos="1210"/>
         </w:tabs>
-        <w:spacing w:lineRule="auto" w:line="240" w:before="0" w:after="0"/>
+        <w:spacing w:after="0" w:line="240" w:lineRule="auto"/>
         <w:ind w:firstLine="709"/>
         <w:jc w:val="both"/>
         <w:rPr>
@@ -917,20 +726,17 @@
           <w:color w:val="000000"/>
           <w:sz w:val="28"/>
           <w:szCs w:val="28"/>
-          <w:u w:val="none"/>
         </w:rPr>
         <w:t>${FAMILY_OWN}</w:t>
       </w:r>
     </w:p>
     <w:p>
       <w:pPr>
-        <w:pStyle w:val="Normal"/>
-        <w:widowControl w:val="false"/>
+        <w:widowControl w:val="0"/>
         <w:tabs>
-          <w:tab w:val="clear" w:pos="708"/>
-          <w:tab w:val="left" w:pos="1210" w:leader="none"/>
+          <w:tab w:val="left" w:pos="1210"/>
         </w:tabs>
-        <w:spacing w:lineRule="auto" w:line="240" w:before="0" w:after="0"/>
+        <w:spacing w:after="0" w:line="240" w:lineRule="auto"/>
         <w:ind w:firstLine="709"/>
         <w:jc w:val="both"/>
         <w:rPr>
@@ -942,49 +748,19 @@
       <w:r>
         <w:rPr>
           <w:rFonts w:ascii="Times New Roman" w:hAnsi="Times New Roman"/>
-          <w:b w:val="false"/>
-          <w:bCs w:val="false"/>
-          <w:sz w:val="28"/>
-          <w:szCs w:val="28"/>
-          <w:u w:val="none"/>
-        </w:rPr>
-        <w:t>${FAMILY_</w:t>
-      </w:r>
-      <w:r>
-        <w:rPr>
-          <w:rFonts w:eastAsia="Times New Roman" w:cs="Times New Roman" w:ascii="Times New Roman" w:hAnsi="Times New Roman"/>
-          <w:b w:val="false"/>
-          <w:bCs w:val="false"/>
-          <w:color w:val="auto"/>
-          <w:kern w:val="0"/>
-          <w:sz w:val="28"/>
-          <w:szCs w:val="28"/>
-          <w:u w:val="none"/>
-          <w:lang w:val="ru-RU" w:eastAsia="ru-RU" w:bidi="ar-SA"/>
-        </w:rPr>
-        <w:t>RENT</w:t>
-      </w:r>
-      <w:r>
-        <w:rPr>
-          <w:rFonts w:ascii="Times New Roman" w:hAnsi="Times New Roman"/>
-          <w:b w:val="false"/>
-          <w:bCs w:val="false"/>
-          <w:sz w:val="28"/>
-          <w:szCs w:val="28"/>
-          <w:u w:val="none"/>
-        </w:rPr>
-        <w:t>}</w:t>
-      </w:r>
-    </w:p>
-    <w:p>
-      <w:pPr>
-        <w:pStyle w:val="Normal"/>
-        <w:widowControl w:val="false"/>
+          <w:sz w:val="28"/>
+          <w:szCs w:val="28"/>
+        </w:rPr>
+        <w:t>${FAMILY_RENT}</w:t>
+      </w:r>
+    </w:p>
+    <w:p>
+      <w:pPr>
+        <w:widowControl w:val="0"/>
         <w:tabs>
-          <w:tab w:val="clear" w:pos="708"/>
-          <w:tab w:val="left" w:pos="1210" w:leader="none"/>
+          <w:tab w:val="left" w:pos="1210"/>
         </w:tabs>
-        <w:spacing w:lineRule="auto" w:line="240" w:before="0" w:after="0"/>
+        <w:spacing w:after="0" w:line="240" w:lineRule="auto"/>
         <w:ind w:firstLine="709"/>
         <w:jc w:val="both"/>
         <w:rPr>
@@ -1014,8 +790,6 @@
       <w:r>
         <w:rPr>
           <w:rFonts w:ascii="Times New Roman" w:hAnsi="Times New Roman"/>
-          <w:b w:val="false"/>
-          <w:bCs w:val="false"/>
           <w:sz w:val="28"/>
           <w:szCs w:val="28"/>
         </w:rPr>
@@ -1026,10 +800,8 @@
           <w:rFonts w:ascii="Times New Roman" w:hAnsi="Times New Roman"/>
           <w:b/>
           <w:bCs/>
-          <w:color w:val="auto"/>
-          <w:sz w:val="28"/>
-          <w:szCs w:val="28"/>
-          <w:u w:val="none"/>
+          <w:sz w:val="28"/>
+          <w:szCs w:val="28"/>
         </w:rPr>
         <w:t xml:space="preserve"> </w:t>
       </w:r>
@@ -1041,7 +813,7 @@
         </w:rPr>
         <w:t>с</w:t>
       </w:r>
-      <w:bookmarkStart w:id="2" w:name="__DdeLink__1335_2044642594"/>
+      <w:bookmarkStart w:id="3" w:name="__DdeLink__1335_2044642594"/>
       <w:r>
         <w:rPr>
           <w:rFonts w:ascii="Times New Roman" w:hAnsi="Times New Roman"/>
@@ -1058,20 +830,7 @@
           <w:sz w:val="28"/>
           <w:szCs w:val="28"/>
         </w:rPr>
-        <w:t>$</w:t>
-      </w:r>
-      <w:r>
-        <w:rPr>
-          <w:rFonts w:eastAsia="Times New Roman" w:cs="Times New Roman" w:ascii="Times New Roman" w:hAnsi="Times New Roman"/>
-          <w:b/>
-          <w:bCs/>
-          <w:color w:val="auto"/>
-          <w:kern w:val="0"/>
-          <w:sz w:val="28"/>
-          <w:szCs w:val="28"/>
-          <w:lang w:val="ru-RU" w:eastAsia="ru-RU" w:bidi="ar-SA"/>
-        </w:rPr>
-        <w:t>{RESIDENT_OWN_TYPE}</w:t>
+        <w:t>${RESIDENT_OWN_TYPE}</w:t>
       </w:r>
       <w:r>
         <w:rPr>
@@ -1089,94 +848,45 @@
           <w:sz w:val="28"/>
           <w:szCs w:val="28"/>
         </w:rPr>
-        <w:t>$</w:t>
-      </w:r>
-      <w:r>
-        <w:rPr>
-          <w:rFonts w:eastAsia="Times New Roman" w:cs="Times New Roman" w:ascii="Times New Roman" w:hAnsi="Times New Roman"/>
-          <w:b/>
-          <w:bCs/>
-          <w:color w:val="auto"/>
-          <w:kern w:val="0"/>
-          <w:sz w:val="28"/>
-          <w:szCs w:val="28"/>
-          <w:lang w:val="ru-RU" w:eastAsia="ru-RU" w:bidi="ar-SA"/>
-        </w:rPr>
-        <w:t>{JP</w:t>
-      </w:r>
-      <w:r>
-        <w:rPr>
-          <w:rFonts w:eastAsia="Times New Roman" w:cs="Times New Roman" w:ascii="Times New Roman" w:hAnsi="Times New Roman"/>
-          <w:b/>
-          <w:bCs/>
-          <w:i w:val="false"/>
-          <w:caps w:val="false"/>
-          <w:smallCaps w:val="false"/>
-          <w:color w:val="auto"/>
-          <w:spacing w:val="0"/>
-          <w:kern w:val="0"/>
-          <w:sz w:val="28"/>
-          <w:szCs w:val="28"/>
-          <w:lang w:val="ru-RU" w:eastAsia="ru-RU" w:bidi="ar-SA"/>
-        </w:rPr>
-        <w:t>_ROOM_COUNT2</w:t>
-      </w:r>
-      <w:r>
-        <w:rPr>
-          <w:rFonts w:eastAsia="Times New Roman" w:cs="Times New Roman" w:ascii="Times New Roman" w:hAnsi="Times New Roman"/>
-          <w:b/>
-          <w:bCs/>
-          <w:color w:val="auto"/>
-          <w:kern w:val="0"/>
-          <w:sz w:val="28"/>
-          <w:szCs w:val="28"/>
-          <w:lang w:val="ru-RU" w:eastAsia="ru-RU" w:bidi="ar-SA"/>
+        <w:t>${JP_ROOM_COUNT2</w:t>
+      </w:r>
+      <w:proofErr w:type="gramStart"/>
+      <w:r>
+        <w:rPr>
+          <w:rFonts w:ascii="Times New Roman" w:hAnsi="Times New Roman"/>
+          <w:b/>
+          <w:bCs/>
+          <w:sz w:val="28"/>
+          <w:szCs w:val="28"/>
         </w:rPr>
         <w:t xml:space="preserve">} </w:t>
       </w:r>
       <w:r>
         <w:rPr>
-          <w:rFonts w:eastAsia="Times New Roman" w:cs="Times New Roman" w:ascii="Times New Roman" w:hAnsi="Times New Roman"/>
-          <w:b w:val="false"/>
-          <w:bCs w:val="false"/>
-          <w:color w:val="auto"/>
-          <w:kern w:val="0"/>
-          <w:sz w:val="28"/>
-          <w:szCs w:val="28"/>
-          <w:lang w:val="ru-RU" w:eastAsia="ru-RU" w:bidi="ar-SA"/>
+          <w:rFonts w:ascii="Times New Roman" w:hAnsi="Times New Roman"/>
+          <w:sz w:val="28"/>
+          <w:szCs w:val="28"/>
+        </w:rPr>
+        <w:t xml:space="preserve"> комнатная</w:t>
+      </w:r>
+      <w:proofErr w:type="gramEnd"/>
+      <w:r>
+        <w:rPr>
+          <w:rFonts w:ascii="Times New Roman" w:hAnsi="Times New Roman"/>
+          <w:sz w:val="28"/>
+          <w:szCs w:val="28"/>
         </w:rPr>
         <w:t xml:space="preserve"> </w:t>
       </w:r>
       <w:r>
         <w:rPr>
           <w:rFonts w:ascii="Times New Roman" w:hAnsi="Times New Roman"/>
-          <w:sz w:val="28"/>
-          <w:szCs w:val="28"/>
-        </w:rPr>
-        <w:t xml:space="preserve">комнатная </w:t>
-      </w:r>
-      <w:r>
-        <w:rPr>
-          <w:rFonts w:ascii="Times New Roman" w:hAnsi="Times New Roman"/>
-          <w:b/>
-          <w:bCs/>
-          <w:sz w:val="28"/>
-          <w:szCs w:val="28"/>
-        </w:rPr>
-        <w:t>$</w:t>
-      </w:r>
-      <w:r>
-        <w:rPr>
-          <w:rFonts w:eastAsia="Times New Roman" w:cs="Times New Roman" w:ascii="Times New Roman" w:hAnsi="Times New Roman"/>
-          <w:b/>
-          <w:bCs/>
-          <w:color w:val="auto"/>
-          <w:kern w:val="0"/>
-          <w:sz w:val="28"/>
-          <w:szCs w:val="28"/>
-          <w:lang w:val="ru-RU" w:eastAsia="ru-RU" w:bidi="ar-SA"/>
-        </w:rPr>
-        <w:t>{JP_TYPE2}</w:t>
+          <w:b/>
+          <w:bCs/>
+          <w:sz w:val="28"/>
+          <w:szCs w:val="28"/>
+        </w:rPr>
+        <w:t>${JP_TYPE2}</w:t>
       </w:r>
       <w:r>
         <w:rPr>
@@ -1201,32 +911,68 @@
           <w:rFonts w:ascii="Times New Roman" w:hAnsi="Times New Roman"/>
           <w:b/>
           <w:bCs/>
-          <w:i w:val="false"/>
-          <w:caps w:val="false"/>
-          <w:smallCaps w:val="false"/>
           <w:color w:val="222222"/>
-          <w:spacing w:val="0"/>
-          <w:sz w:val="28"/>
-          <w:szCs w:val="28"/>
-        </w:rPr>
-        <w:t>_</w:t>
-      </w:r>
-      <w:r>
-        <w:rPr>
-          <w:rFonts w:eastAsia="Times New Roman" w:cs="Times New Roman" w:ascii="Times New Roman" w:hAnsi="Times New Roman"/>
-          <w:b/>
-          <w:bCs/>
-          <w:i w:val="false"/>
-          <w:caps w:val="false"/>
-          <w:smallCaps w:val="false"/>
+          <w:sz w:val="28"/>
+          <w:szCs w:val="28"/>
+        </w:rPr>
+        <w:t>_AREA2</w:t>
+      </w:r>
+      <w:r>
+        <w:rPr>
+          <w:rFonts w:ascii="Times New Roman" w:hAnsi="Times New Roman"/>
+          <w:b/>
+          <w:bCs/>
+          <w:sz w:val="28"/>
+          <w:szCs w:val="28"/>
+        </w:rPr>
+        <w:t>}</w:t>
+      </w:r>
+      <w:r>
+        <w:rPr>
+          <w:rFonts w:ascii="Times New Roman" w:hAnsi="Times New Roman"/>
+          <w:sz w:val="28"/>
+          <w:szCs w:val="28"/>
+        </w:rPr>
+        <w:t xml:space="preserve"> </w:t>
+      </w:r>
+      <w:proofErr w:type="spellStart"/>
+      <w:r>
+        <w:rPr>
+          <w:rFonts w:ascii="Times New Roman" w:hAnsi="Times New Roman"/>
+          <w:sz w:val="28"/>
+          <w:szCs w:val="28"/>
+        </w:rPr>
+        <w:t>кв.м</w:t>
+      </w:r>
+      <w:proofErr w:type="spellEnd"/>
+      <w:r>
+        <w:rPr>
+          <w:rFonts w:ascii="Times New Roman" w:hAnsi="Times New Roman"/>
+          <w:sz w:val="28"/>
+          <w:szCs w:val="28"/>
+        </w:rPr>
+        <w:t xml:space="preserve">., фактически проживает </w:t>
+      </w:r>
+      <w:r>
+        <w:rPr>
+          <w:rFonts w:ascii="Times New Roman" w:hAnsi="Times New Roman"/>
+          <w:b/>
+          <w:bCs/>
+          <w:sz w:val="28"/>
+          <w:szCs w:val="28"/>
+        </w:rPr>
+        <w:t>${</w:t>
+      </w:r>
+      <w:r>
+        <w:rPr>
+          <w:rFonts w:ascii="Times New Roman" w:hAnsi="Times New Roman"/>
+          <w:b/>
+          <w:bCs/>
           <w:color w:val="222222"/>
-          <w:spacing w:val="0"/>
-          <w:kern w:val="0"/>
-          <w:sz w:val="28"/>
-          <w:szCs w:val="28"/>
-          <w:lang w:val="ru-RU" w:eastAsia="ru-RU" w:bidi="ar-SA"/>
-        </w:rPr>
-        <w:t>AREA2</w:t>
+          <w:sz w:val="28"/>
+          <w:szCs w:val="28"/>
+        </w:rPr>
+        <w:t>RESIDENT_COUNT</w:t>
       </w:r>
       <w:r>
         <w:rPr>
@@ -1244,7 +990,7 @@
           <w:sz w:val="28"/>
           <w:szCs w:val="28"/>
         </w:rPr>
-        <w:t xml:space="preserve"> кв.м., фактически проживает </w:t>
+        <w:t xml:space="preserve"> человек(а) </w:t>
       </w:r>
       <w:r>
         <w:rPr>
@@ -1261,15 +1007,11 @@
           <w:rFonts w:ascii="Times New Roman" w:hAnsi="Times New Roman"/>
           <w:b/>
           <w:bCs/>
-          <w:i w:val="false"/>
-          <w:caps w:val="false"/>
-          <w:smallCaps w:val="false"/>
           <w:color w:val="222222"/>
-          <w:spacing w:val="0"/>
-          <w:sz w:val="28"/>
-          <w:szCs w:val="28"/>
-        </w:rPr>
-        <w:t>RESIDENT_COUNT</w:t>
+          <w:sz w:val="28"/>
+          <w:szCs w:val="28"/>
+        </w:rPr>
+        <w:t>RESIDENT_TYPE</w:t>
       </w:r>
       <w:r>
         <w:rPr>
@@ -1281,50 +1023,7 @@
         </w:rPr>
         <w:t>}</w:t>
       </w:r>
-      <w:r>
-        <w:rPr>
-          <w:rFonts w:ascii="Times New Roman" w:hAnsi="Times New Roman"/>
-          <w:sz w:val="28"/>
-          <w:szCs w:val="28"/>
-        </w:rPr>
-        <w:t xml:space="preserve"> человек(а) </w:t>
-      </w:r>
-      <w:r>
-        <w:rPr>
-          <w:rFonts w:ascii="Times New Roman" w:hAnsi="Times New Roman"/>
-          <w:b/>
-          <w:bCs/>
-          <w:sz w:val="28"/>
-          <w:szCs w:val="28"/>
-        </w:rPr>
-        <w:t>${</w:t>
-      </w:r>
-      <w:r>
-        <w:rPr>
-          <w:rFonts w:ascii="Times New Roman" w:hAnsi="Times New Roman"/>
-          <w:b/>
-          <w:bCs/>
-          <w:i w:val="false"/>
-          <w:caps w:val="false"/>
-          <w:smallCaps w:val="false"/>
-          <w:color w:val="222222"/>
-          <w:spacing w:val="0"/>
-          <w:sz w:val="28"/>
-          <w:szCs w:val="28"/>
-        </w:rPr>
-        <w:t>RESIDENT_TYPE</w:t>
-      </w:r>
-      <w:r>
-        <w:rPr>
-          <w:rFonts w:ascii="Times New Roman" w:hAnsi="Times New Roman"/>
-          <w:b/>
-          <w:bCs/>
-          <w:sz w:val="28"/>
-          <w:szCs w:val="28"/>
-        </w:rPr>
-        <w:t>}</w:t>
-      </w:r>
-      <w:bookmarkEnd w:id="2"/>
+      <w:bookmarkEnd w:id="3"/>
       <w:r>
         <w:rPr>
           <w:rFonts w:ascii="Times New Roman" w:hAnsi="Times New Roman"/>
@@ -1336,13 +1035,11 @@
     </w:p>
     <w:p>
       <w:pPr>
-        <w:pStyle w:val="Normal"/>
-        <w:widowControl w:val="false"/>
+        <w:widowControl w:val="0"/>
         <w:tabs>
-          <w:tab w:val="clear" w:pos="708"/>
-          <w:tab w:val="left" w:pos="1210" w:leader="none"/>
+          <w:tab w:val="left" w:pos="1210"/>
         </w:tabs>
-        <w:spacing w:lineRule="auto" w:line="240" w:before="0" w:after="0"/>
+        <w:spacing w:after="0" w:line="240" w:lineRule="auto"/>
         <w:ind w:firstLine="709"/>
         <w:jc w:val="both"/>
         <w:rPr>
@@ -1357,26 +1054,16 @@
           <w:sz w:val="28"/>
           <w:szCs w:val="28"/>
         </w:rPr>
-        <w:t xml:space="preserve"> </w:t>
-      </w:r>
-      <w:r>
-        <w:rPr>
-          <w:rFonts w:ascii="Times New Roman" w:hAnsi="Times New Roman"/>
-          <w:sz w:val="28"/>
-          <w:szCs w:val="28"/>
-        </w:rPr>
-        <w:t xml:space="preserve">В течение 5 лет, предшествующих дню подачи настоящего заявления, я и члены моей семьи осуществили следующие сделки с недвижимостью: </w:t>
-      </w:r>
-    </w:p>
-    <w:p>
-      <w:pPr>
-        <w:pStyle w:val="Normal"/>
-        <w:widowControl w:val="false"/>
+        <w:t xml:space="preserve"> В течение 5 лет, предшествующих дню подачи настоящего заявления, я и члены моей семьи осуществили следующие сделки с недвижимостью: </w:t>
+      </w:r>
+    </w:p>
+    <w:p>
+      <w:pPr>
+        <w:widowControl w:val="0"/>
         <w:tabs>
-          <w:tab w:val="clear" w:pos="708"/>
-          <w:tab w:val="left" w:pos="1210" w:leader="none"/>
+          <w:tab w:val="left" w:pos="1210"/>
         </w:tabs>
-        <w:spacing w:lineRule="auto" w:line="240" w:before="0" w:after="0"/>
+        <w:spacing w:after="0" w:line="240" w:lineRule="auto"/>
         <w:ind w:firstLine="709"/>
         <w:jc w:val="both"/>
         <w:rPr>
@@ -1390,23 +1077,19 @@
           <w:rFonts w:ascii="Times New Roman" w:hAnsi="Times New Roman"/>
           <w:b/>
           <w:bCs/>
-          <w:color w:val="auto"/>
-          <w:sz w:val="28"/>
-          <w:szCs w:val="28"/>
-          <w:u w:val="none"/>
+          <w:sz w:val="28"/>
+          <w:szCs w:val="28"/>
         </w:rPr>
         <w:t>${FAMILY_DEAL}</w:t>
       </w:r>
     </w:p>
     <w:p>
       <w:pPr>
-        <w:pStyle w:val="Normal"/>
-        <w:widowControl w:val="false"/>
+        <w:widowControl w:val="0"/>
         <w:tabs>
-          <w:tab w:val="clear" w:pos="708"/>
-          <w:tab w:val="left" w:pos="1210" w:leader="none"/>
+          <w:tab w:val="left" w:pos="1210"/>
         </w:tabs>
-        <w:spacing w:lineRule="auto" w:line="240" w:before="0" w:after="0"/>
+        <w:spacing w:after="0" w:line="240" w:lineRule="auto"/>
         <w:ind w:firstLine="709"/>
         <w:jc w:val="both"/>
         <w:rPr>
@@ -1426,13 +1109,11 @@
     </w:p>
     <w:p>
       <w:pPr>
-        <w:pStyle w:val="Normal"/>
-        <w:widowControl w:val="false"/>
+        <w:widowControl w:val="0"/>
         <w:tabs>
-          <w:tab w:val="clear" w:pos="708"/>
-          <w:tab w:val="left" w:pos="1210" w:leader="none"/>
+          <w:tab w:val="left" w:pos="1210"/>
         </w:tabs>
-        <w:spacing w:lineRule="auto" w:line="240" w:before="0" w:after="0"/>
+        <w:spacing w:after="0" w:line="240" w:lineRule="auto"/>
         <w:ind w:firstLine="709"/>
         <w:jc w:val="both"/>
         <w:rPr>
@@ -1480,13 +1161,11 @@
     </w:p>
     <w:p>
       <w:pPr>
-        <w:pStyle w:val="Normal"/>
-        <w:widowControl w:val="false"/>
+        <w:widowControl w:val="0"/>
         <w:tabs>
-          <w:tab w:val="clear" w:pos="708"/>
-          <w:tab w:val="left" w:pos="1210" w:leader="none"/>
+          <w:tab w:val="left" w:pos="1210"/>
         </w:tabs>
-        <w:spacing w:lineRule="auto" w:line="240" w:before="0" w:after="0"/>
+        <w:spacing w:after="0" w:line="240" w:lineRule="auto"/>
         <w:ind w:firstLine="709"/>
         <w:jc w:val="both"/>
         <w:rPr>
@@ -1508,7 +1187,6 @@
           <w:rFonts w:ascii="Times New Roman" w:hAnsi="Times New Roman"/>
           <w:b/>
           <w:bCs/>
-          <w:color w:val="auto"/>
           <w:sz w:val="28"/>
           <w:szCs w:val="28"/>
         </w:rPr>
@@ -1523,44 +1201,33 @@
         </w:rPr>
         <w:t xml:space="preserve"> </w:t>
       </w:r>
-      <w:r>
-        <w:rPr>
-          <w:rFonts w:ascii="Times New Roman" w:hAnsi="Times New Roman"/>
-          <w:sz w:val="28"/>
-          <w:szCs w:val="28"/>
-        </w:rPr>
-        <w:t xml:space="preserve">руб, в том числе мои платежи </w:t>
-      </w:r>
-      <w:r>
-        <w:rPr>
-          <w:rFonts w:ascii="Times New Roman" w:hAnsi="Times New Roman"/>
-          <w:b/>
-          <w:bCs/>
-          <w:sz w:val="28"/>
-          <w:szCs w:val="28"/>
-        </w:rPr>
-        <w:t>${MONEY_</w:t>
-      </w:r>
-      <w:r>
-        <w:rPr>
-          <w:rFonts w:eastAsia="Times New Roman" w:cs="Times New Roman" w:ascii="Times New Roman" w:hAnsi="Times New Roman"/>
-          <w:b/>
-          <w:bCs/>
-          <w:sz w:val="28"/>
-          <w:szCs w:val="28"/>
-          <w:lang w:eastAsia="ru-RU"/>
-        </w:rPr>
-        <w:t>USER</w:t>
-      </w:r>
-      <w:r>
-        <w:rPr>
-          <w:rFonts w:ascii="Times New Roman" w:hAnsi="Times New Roman"/>
-          <w:b/>
-          <w:bCs/>
-          <w:sz w:val="28"/>
-          <w:szCs w:val="28"/>
-        </w:rPr>
-        <w:t>_PAY}</w:t>
+      <w:proofErr w:type="spellStart"/>
+      <w:r>
+        <w:rPr>
+          <w:rFonts w:ascii="Times New Roman" w:hAnsi="Times New Roman"/>
+          <w:sz w:val="28"/>
+          <w:szCs w:val="28"/>
+        </w:rPr>
+        <w:t>руб</w:t>
+      </w:r>
+      <w:proofErr w:type="spellEnd"/>
+      <w:r>
+        <w:rPr>
+          <w:rFonts w:ascii="Times New Roman" w:hAnsi="Times New Roman"/>
+          <w:sz w:val="28"/>
+          <w:szCs w:val="28"/>
+        </w:rPr>
+        <w:t xml:space="preserve">, в том числе мои платежи </w:t>
+      </w:r>
+      <w:r>
+        <w:rPr>
+          <w:rFonts w:ascii="Times New Roman" w:hAnsi="Times New Roman"/>
+          <w:b/>
+          <w:bCs/>
+          <w:sz w:val="28"/>
+          <w:szCs w:val="28"/>
+        </w:rPr>
+        <w:t>${MONEY_USER_PAY}</w:t>
       </w:r>
       <w:r>
         <w:rPr>
@@ -1582,13 +1249,11 @@
     </w:p>
     <w:p>
       <w:pPr>
-        <w:pStyle w:val="Normal"/>
-        <w:widowControl w:val="false"/>
+        <w:widowControl w:val="0"/>
         <w:tabs>
-          <w:tab w:val="clear" w:pos="708"/>
-          <w:tab w:val="left" w:pos="1210" w:leader="none"/>
+          <w:tab w:val="left" w:pos="1210"/>
         </w:tabs>
-        <w:spacing w:lineRule="auto" w:line="240" w:before="0" w:after="0"/>
+        <w:spacing w:after="0" w:line="240" w:lineRule="auto"/>
         <w:ind w:firstLine="709"/>
         <w:jc w:val="both"/>
         <w:rPr>
@@ -1613,6 +1278,7 @@
           <w:sz w:val="28"/>
           <w:szCs w:val="28"/>
         </w:rPr>
+        <w:lastRenderedPageBreak/>
         <w:t>${IS_PARTICIPATE}</w:t>
       </w:r>
       <w:r>
@@ -1626,13 +1292,11 @@
     </w:p>
     <w:p>
       <w:pPr>
-        <w:pStyle w:val="Normal"/>
-        <w:widowControl w:val="false"/>
+        <w:widowControl w:val="0"/>
         <w:tabs>
-          <w:tab w:val="clear" w:pos="708"/>
-          <w:tab w:val="left" w:pos="1210" w:leader="none"/>
+          <w:tab w:val="left" w:pos="1210"/>
         </w:tabs>
-        <w:spacing w:lineRule="auto" w:line="240" w:before="0" w:after="0"/>
+        <w:spacing w:after="0" w:line="240" w:lineRule="auto"/>
         <w:ind w:firstLine="709"/>
         <w:jc w:val="both"/>
         <w:rPr>
@@ -1654,13 +1318,11 @@
     </w:p>
     <w:p>
       <w:pPr>
-        <w:pStyle w:val="Normal"/>
-        <w:widowControl w:val="false"/>
+        <w:widowControl w:val="0"/>
         <w:tabs>
-          <w:tab w:val="clear" w:pos="708"/>
-          <w:tab w:val="left" w:pos="1210" w:leader="none"/>
+          <w:tab w:val="left" w:pos="1210"/>
         </w:tabs>
-        <w:spacing w:lineRule="auto" w:line="240" w:before="0" w:after="0"/>
+        <w:spacing w:after="0" w:line="240" w:lineRule="auto"/>
         <w:ind w:firstLine="709"/>
         <w:jc w:val="both"/>
         <w:rPr>
@@ -1669,23 +1331,14 @@
           <w:szCs w:val="28"/>
         </w:rPr>
       </w:pPr>
-      <w:r>
-        <w:rPr>
-          <w:rFonts w:ascii="Times New Roman" w:hAnsi="Times New Roman"/>
-          <w:sz w:val="28"/>
-          <w:szCs w:val="28"/>
-        </w:rPr>
-      </w:r>
-    </w:p>
-    <w:p>
-      <w:pPr>
-        <w:pStyle w:val="Normal"/>
-        <w:widowControl w:val="false"/>
+    </w:p>
+    <w:p>
+      <w:pPr>
+        <w:widowControl w:val="0"/>
         <w:tabs>
-          <w:tab w:val="clear" w:pos="708"/>
-          <w:tab w:val="left" w:pos="1210" w:leader="none"/>
+          <w:tab w:val="left" w:pos="1210"/>
         </w:tabs>
-        <w:spacing w:lineRule="auto" w:line="240" w:before="0" w:after="0"/>
+        <w:spacing w:after="0" w:line="240" w:lineRule="auto"/>
         <w:ind w:firstLine="720"/>
         <w:jc w:val="both"/>
         <w:rPr>
@@ -1705,28 +1358,22 @@
     </w:p>
     <w:p>
       <w:pPr>
-        <w:pStyle w:val="Normal"/>
         <w:tabs>
-          <w:tab w:val="clear" w:pos="708"/>
-          <w:tab w:val="left" w:pos="993" w:leader="none"/>
+          <w:tab w:val="left" w:pos="993"/>
         </w:tabs>
-        <w:spacing w:lineRule="auto" w:line="240" w:before="0" w:after="0"/>
-        <w:ind w:left="709" w:hanging="0"/>
-        <w:jc w:val="left"/>
-        <w:rPr>
-          <w:rFonts w:ascii="Times New Roman" w:hAnsi="Times New Roman"/>
-          <w:sz w:val="28"/>
-          <w:szCs w:val="28"/>
-        </w:rPr>
-      </w:pPr>
-      <w:r>
-        <w:rPr>
-          <w:rFonts w:ascii="Times New Roman" w:hAnsi="Times New Roman"/>
-          <w:b/>
-          <w:bCs/>
-          <w:i w:val="false"/>
-          <w:iCs w:val="false"/>
-          <w:color w:val="auto"/>
+        <w:spacing w:after="0" w:line="240" w:lineRule="auto"/>
+        <w:ind w:left="709"/>
+        <w:rPr>
+          <w:rFonts w:ascii="Times New Roman" w:hAnsi="Times New Roman"/>
+          <w:sz w:val="28"/>
+          <w:szCs w:val="28"/>
+        </w:rPr>
+      </w:pPr>
+      <w:r>
+        <w:rPr>
+          <w:rFonts w:ascii="Times New Roman" w:hAnsi="Times New Roman"/>
+          <w:b/>
+          <w:bCs/>
           <w:sz w:val="28"/>
           <w:szCs w:val="28"/>
         </w:rPr>
@@ -1735,45 +1382,24 @@
     </w:p>
     <w:p>
       <w:pPr>
-        <w:pStyle w:val="Normal"/>
         <w:tabs>
-          <w:tab w:val="clear" w:pos="708"/>
-          <w:tab w:val="left" w:pos="993" w:leader="none"/>
+          <w:tab w:val="left" w:pos="993"/>
         </w:tabs>
-        <w:spacing w:lineRule="auto" w:line="240" w:before="0" w:after="0"/>
-        <w:ind w:left="709" w:hanging="0"/>
-        <w:jc w:val="left"/>
-        <w:rPr>
-          <w:rFonts w:ascii="Times New Roman" w:hAnsi="Times New Roman"/>
-          <w:b/>
-          <w:b/>
-          <w:bCs/>
-          <w:i w:val="false"/>
-          <w:i w:val="false"/>
-          <w:iCs w:val="false"/>
-          <w:color w:val="auto"/>
-          <w:sz w:val="28"/>
-          <w:szCs w:val="28"/>
-        </w:rPr>
-      </w:pPr>
-      <w:r>
-        <w:rPr>
-          <w:rFonts w:ascii="Times New Roman" w:hAnsi="Times New Roman"/>
-          <w:b/>
-          <w:bCs/>
-          <w:i w:val="false"/>
-          <w:iCs w:val="false"/>
-          <w:color w:val="auto"/>
-          <w:sz w:val="28"/>
-          <w:szCs w:val="28"/>
-        </w:rPr>
-      </w:r>
-    </w:p>
-    <w:p>
-      <w:pPr>
-        <w:pStyle w:val="Normal"/>
-        <w:widowControl w:val="false"/>
-        <w:spacing w:lineRule="auto" w:line="240" w:before="0" w:after="0"/>
+        <w:spacing w:after="0" w:line="240" w:lineRule="auto"/>
+        <w:ind w:left="709"/>
+        <w:rPr>
+          <w:rFonts w:ascii="Times New Roman" w:hAnsi="Times New Roman"/>
+          <w:b/>
+          <w:bCs/>
+          <w:sz w:val="28"/>
+          <w:szCs w:val="28"/>
+        </w:rPr>
+      </w:pPr>
+    </w:p>
+    <w:p>
+      <w:pPr>
+        <w:widowControl w:val="0"/>
+        <w:spacing w:after="0" w:line="240" w:lineRule="auto"/>
         <w:ind w:left="284" w:hanging="284"/>
         <w:jc w:val="both"/>
         <w:rPr>
@@ -1782,44 +1408,31 @@
           <w:szCs w:val="28"/>
         </w:rPr>
       </w:pPr>
-      <w:r>
-        <w:rPr>
-          <w:rFonts w:ascii="Times New Roman" w:hAnsi="Times New Roman"/>
-          <w:sz w:val="28"/>
-          <w:szCs w:val="28"/>
-        </w:rPr>
-      </w:r>
     </w:p>
     <w:tbl>
       <w:tblPr>
         <w:tblW w:w="9354" w:type="dxa"/>
-        <w:jc w:val="left"/>
-        <w:tblInd w:w="0" w:type="dxa"/>
         <w:tblLayout w:type="fixed"/>
         <w:tblCellMar>
-          <w:top w:w="0" w:type="dxa"/>
           <w:left w:w="0" w:type="dxa"/>
-          <w:bottom w:w="0" w:type="dxa"/>
           <w:right w:w="0" w:type="dxa"/>
         </w:tblCellMar>
+        <w:tblLook w:val="04A0" w:firstRow="1" w:lastRow="0" w:firstColumn="1" w:lastColumn="0" w:noHBand="0" w:noVBand="1"/>
       </w:tblPr>
       <w:tblGrid>
-        <w:gridCol w:w="4677"/>
+        <w:gridCol w:w="4678"/>
         <w:gridCol w:w="4676"/>
       </w:tblGrid>
       <w:tr>
-        <w:trPr/>
         <w:tc>
           <w:tcPr>
             <w:tcW w:w="4677" w:type="dxa"/>
-            <w:tcBorders/>
           </w:tcPr>
           <w:p>
             <w:pPr>
-              <w:pStyle w:val="Normal"/>
-              <w:widowControl w:val="false"/>
+              <w:widowControl w:val="0"/>
               <w:shd w:val="clear" w:color="auto" w:fill="FFFFFF"/>
-              <w:spacing w:lineRule="exact" w:line="317" w:before="0" w:after="0"/>
+              <w:spacing w:after="0" w:line="317" w:lineRule="exact"/>
               <w:ind w:left="29" w:right="10" w:hanging="29"/>
               <w:jc w:val="center"/>
               <w:rPr>
@@ -1834,38 +1447,19 @@
                 <w:sz w:val="28"/>
                 <w:szCs w:val="28"/>
               </w:rPr>
-              <w:t>_______________/</w:t>
-            </w:r>
-            <w:r>
-              <w:rPr>
-                <w:rFonts w:ascii="Times New Roman" w:hAnsi="Times New Roman"/>
-                <w:color w:val="auto"/>
-                <w:sz w:val="28"/>
-                <w:szCs w:val="28"/>
-              </w:rPr>
-              <w:t>${FIO_SHORT}</w:t>
-            </w:r>
-            <w:r>
-              <w:rPr>
-                <w:rFonts w:ascii="Times New Roman" w:hAnsi="Times New Roman"/>
-                <w:sz w:val="28"/>
-                <w:szCs w:val="28"/>
-              </w:rPr>
-              <w:t>/</w:t>
+              <w:t>_______________/${FIO_SHORT}/</w:t>
             </w:r>
           </w:p>
         </w:tc>
         <w:tc>
           <w:tcPr>
             <w:tcW w:w="4676" w:type="dxa"/>
-            <w:tcBorders/>
           </w:tcPr>
           <w:p>
             <w:pPr>
-              <w:pStyle w:val="Normal"/>
-              <w:widowControl w:val="false"/>
+              <w:widowControl w:val="0"/>
               <w:shd w:val="clear" w:color="auto" w:fill="FFFFFF"/>
-              <w:spacing w:lineRule="exact" w:line="317" w:before="0" w:after="0"/>
+              <w:spacing w:after="0" w:line="317" w:lineRule="exact"/>
               <w:ind w:left="29" w:right="10" w:hanging="29"/>
               <w:jc w:val="right"/>
               <w:rPr>
@@ -1888,11 +1482,9 @@
     </w:tbl>
     <w:p>
       <w:pPr>
-        <w:pStyle w:val="Normal"/>
-        <w:widowControl w:val="false"/>
+        <w:widowControl w:val="0"/>
         <w:shd w:val="clear" w:color="auto" w:fill="FFFFFF"/>
-        <w:spacing w:lineRule="auto" w:line="240" w:before="0" w:after="0"/>
-        <w:ind w:hanging="0"/>
+        <w:spacing w:after="0" w:line="240" w:lineRule="auto"/>
         <w:jc w:val="both"/>
         <w:rPr>
           <w:rFonts w:ascii="Times New Roman" w:hAnsi="Times New Roman"/>
@@ -1900,50 +1492,45 @@
           <w:szCs w:val="28"/>
         </w:rPr>
       </w:pPr>
-      <w:r>
-        <w:rPr/>
-      </w:r>
     </w:p>
     <w:sectPr>
-      <w:type w:val="nextPage"/>
       <w:pgSz w:w="11906" w:h="16838"/>
-      <w:pgMar w:left="1701" w:right="851" w:header="0" w:top="851" w:footer="0" w:bottom="851" w:gutter="0"/>
-      <w:pgNumType w:fmt="decimal"/>
-      <w:formProt w:val="false"/>
-      <w:textDirection w:val="lrTb"/>
-      <w:docGrid w:type="default" w:linePitch="360" w:charSpace="4096"/>
+      <w:pgMar w:top="851" w:right="851" w:bottom="851" w:left="1701" w:header="0" w:footer="0" w:gutter="0"/>
+      <w:cols w:space="720"/>
+      <w:formProt w:val="0"/>
+      <w:docGrid w:linePitch="360" w:charSpace="4096"/>
     </w:sectPr>
   </w:body>
 </w:document>
 </file>
 
 <file path=word/styles.xml><?xml version="1.0" encoding="utf-8"?>
-<w:styles xmlns:w="http://schemas.openxmlformats.org/wordprocessingml/2006/main" xmlns:w14="http://schemas.microsoft.com/office/word/2010/wordml" xmlns:mc="http://schemas.openxmlformats.org/markup-compatibility/2006" mc:Ignorable="w14">
+<w:styles xmlns:mc="http://schemas.openxmlformats.org/markup-compatibility/2006" xmlns:r="http://schemas.openxmlformats.org/officeDocument/2006/relationships" xmlns:w="http://schemas.openxmlformats.org/wordprocessingml/2006/main" xmlns:w14="http://schemas.microsoft.com/office/word/2010/wordml" xmlns:w15="http://schemas.microsoft.com/office/word/2012/wordml" xmlns:w16se="http://schemas.microsoft.com/office/word/2015/wordml/symex" mc:Ignorable="w14 w15 w16se">
   <w:docDefaults>
     <w:rPrDefault>
       <w:rPr>
-        <w:rFonts w:ascii="Calibri" w:hAnsi="Calibri" w:eastAsia="Calibri" w:cs="" w:asciiTheme="minorHAnsi" w:cstheme="minorBidi" w:eastAsiaTheme="minorHAnsi" w:hAnsiTheme="minorHAnsi"/>
+        <w:rFonts w:asciiTheme="minorHAnsi" w:eastAsiaTheme="minorHAnsi" w:hAnsiTheme="minorHAnsi" w:cstheme="minorBidi"/>
         <w:szCs w:val="22"/>
         <w:lang w:val="ru-RU" w:eastAsia="en-US" w:bidi="ar-SA"/>
       </w:rPr>
     </w:rPrDefault>
     <w:pPrDefault>
       <w:pPr>
-        <w:suppressAutoHyphens w:val="true"/>
+        <w:suppressAutoHyphens/>
       </w:pPr>
     </w:pPrDefault>
   </w:docDefaults>
   <w:latentStyles w:defLockedState="0" w:defUIPriority="99" w:defSemiHidden="0" w:defUnhideWhenUsed="0" w:defQFormat="0" w:count="371">
     <w:lsdException w:name="Normal" w:uiPriority="0" w:qFormat="1"/>
     <w:lsdException w:name="heading 1" w:uiPriority="9" w:qFormat="1"/>
-    <w:lsdException w:name="heading 2" w:uiPriority="9" w:semiHidden="1" w:unhideWhenUsed="1" w:qFormat="1"/>
-    <w:lsdException w:name="heading 3" w:uiPriority="9" w:semiHidden="1" w:unhideWhenUsed="1" w:qFormat="1"/>
-    <w:lsdException w:name="heading 4" w:uiPriority="9" w:semiHidden="1" w:unhideWhenUsed="1" w:qFormat="1"/>
-    <w:lsdException w:name="heading 5" w:uiPriority="9" w:semiHidden="1" w:unhideWhenUsed="1" w:qFormat="1"/>
-    <w:lsdException w:name="heading 6" w:uiPriority="9" w:semiHidden="1" w:unhideWhenUsed="1" w:qFormat="1"/>
-    <w:lsdException w:name="heading 7" w:uiPriority="9" w:semiHidden="1" w:unhideWhenUsed="1" w:qFormat="1"/>
-    <w:lsdException w:name="heading 8" w:uiPriority="9" w:semiHidden="1" w:unhideWhenUsed="1" w:qFormat="1"/>
-    <w:lsdException w:name="heading 9" w:uiPriority="9" w:semiHidden="1" w:unhideWhenUsed="1" w:qFormat="1"/>
+    <w:lsdException w:name="heading 2" w:semiHidden="1" w:uiPriority="9" w:unhideWhenUsed="1" w:qFormat="1"/>
+    <w:lsdException w:name="heading 3" w:semiHidden="1" w:uiPriority="9" w:unhideWhenUsed="1" w:qFormat="1"/>
+    <w:lsdException w:name="heading 4" w:semiHidden="1" w:uiPriority="9" w:unhideWhenUsed="1" w:qFormat="1"/>
+    <w:lsdException w:name="heading 5" w:semiHidden="1" w:uiPriority="9" w:unhideWhenUsed="1" w:qFormat="1"/>
+    <w:lsdException w:name="heading 6" w:semiHidden="1" w:uiPriority="9" w:unhideWhenUsed="1" w:qFormat="1"/>
+    <w:lsdException w:name="heading 7" w:semiHidden="1" w:uiPriority="9" w:unhideWhenUsed="1" w:qFormat="1"/>
+    <w:lsdException w:name="heading 8" w:semiHidden="1" w:uiPriority="9" w:unhideWhenUsed="1" w:qFormat="1"/>
+    <w:lsdException w:name="heading 9" w:semiHidden="1" w:uiPriority="9" w:unhideWhenUsed="1" w:qFormat="1"/>
     <w:lsdException w:name="index 1" w:semiHidden="1" w:unhideWhenUsed="1"/>
     <w:lsdException w:name="index 2" w:semiHidden="1" w:unhideWhenUsed="1"/>
     <w:lsdException w:name="index 3" w:semiHidden="1" w:unhideWhenUsed="1"/>
@@ -1953,22 +1540,22 @@
     <w:lsdException w:name="index 7" w:semiHidden="1" w:unhideWhenUsed="1"/>
     <w:lsdException w:name="index 8" w:semiHidden="1" w:unhideWhenUsed="1"/>
     <w:lsdException w:name="index 9" w:semiHidden="1" w:unhideWhenUsed="1"/>
-    <w:lsdException w:name="toc 1" w:uiPriority="39" w:semiHidden="1" w:unhideWhenUsed="1"/>
-    <w:lsdException w:name="toc 2" w:uiPriority="39" w:semiHidden="1" w:unhideWhenUsed="1"/>
-    <w:lsdException w:name="toc 3" w:uiPriority="39" w:semiHidden="1" w:unhideWhenUsed="1"/>
-    <w:lsdException w:name="toc 4" w:uiPriority="39" w:semiHidden="1" w:unhideWhenUsed="1"/>
-    <w:lsdException w:name="toc 5" w:uiPriority="39" w:semiHidden="1" w:unhideWhenUsed="1"/>
-    <w:lsdException w:name="toc 6" w:uiPriority="39" w:semiHidden="1" w:unhideWhenUsed="1"/>
-    <w:lsdException w:name="toc 7" w:uiPriority="39" w:semiHidden="1" w:unhideWhenUsed="1"/>
-    <w:lsdException w:name="toc 8" w:uiPriority="39" w:semiHidden="1" w:unhideWhenUsed="1"/>
-    <w:lsdException w:name="toc 9" w:uiPriority="39" w:semiHidden="1" w:unhideWhenUsed="1"/>
+    <w:lsdException w:name="toc 1" w:semiHidden="1" w:uiPriority="39" w:unhideWhenUsed="1"/>
+    <w:lsdException w:name="toc 2" w:semiHidden="1" w:uiPriority="39" w:unhideWhenUsed="1"/>
+    <w:lsdException w:name="toc 3" w:semiHidden="1" w:uiPriority="39" w:unhideWhenUsed="1"/>
+    <w:lsdException w:name="toc 4" w:semiHidden="1" w:uiPriority="39" w:unhideWhenUsed="1"/>
+    <w:lsdException w:name="toc 5" w:semiHidden="1" w:uiPriority="39" w:unhideWhenUsed="1"/>
+    <w:lsdException w:name="toc 6" w:semiHidden="1" w:uiPriority="39" w:unhideWhenUsed="1"/>
+    <w:lsdException w:name="toc 7" w:semiHidden="1" w:uiPriority="39" w:unhideWhenUsed="1"/>
+    <w:lsdException w:name="toc 8" w:semiHidden="1" w:uiPriority="39" w:unhideWhenUsed="1"/>
+    <w:lsdException w:name="toc 9" w:semiHidden="1" w:uiPriority="39" w:unhideWhenUsed="1"/>
     <w:lsdException w:name="Normal Indent" w:semiHidden="1" w:unhideWhenUsed="1"/>
     <w:lsdException w:name="footnote text" w:semiHidden="1" w:unhideWhenUsed="1"/>
     <w:lsdException w:name="annotation text" w:semiHidden="1" w:unhideWhenUsed="1"/>
     <w:lsdException w:name="header" w:semiHidden="1" w:unhideWhenUsed="1"/>
     <w:lsdException w:name="footer" w:semiHidden="1" w:unhideWhenUsed="1"/>
     <w:lsdException w:name="index heading" w:semiHidden="1" w:unhideWhenUsed="1"/>
-    <w:lsdException w:name="caption" w:uiPriority="35" w:semiHidden="1" w:unhideWhenUsed="1" w:qFormat="1"/>
+    <w:lsdException w:name="caption" w:semiHidden="1" w:uiPriority="35" w:unhideWhenUsed="1" w:qFormat="1"/>
     <w:lsdException w:name="table of figures" w:semiHidden="1" w:unhideWhenUsed="1"/>
     <w:lsdException w:name="envelope address" w:semiHidden="1" w:unhideWhenUsed="1"/>
     <w:lsdException w:name="envelope return" w:semiHidden="1" w:unhideWhenUsed="1"/>
@@ -1999,7 +1586,7 @@
     <w:lsdException w:name="Title" w:uiPriority="10" w:qFormat="1"/>
     <w:lsdException w:name="Closing" w:semiHidden="1" w:unhideWhenUsed="1"/>
     <w:lsdException w:name="Signature" w:semiHidden="1" w:unhideWhenUsed="1"/>
-    <w:lsdException w:name="Default Paragraph Font" w:uiPriority="1" w:semiHidden="1" w:unhideWhenUsed="1"/>
+    <w:lsdException w:name="Default Paragraph Font" w:semiHidden="1" w:uiPriority="1" w:unhideWhenUsed="1"/>
     <w:lsdException w:name="Body Text" w:semiHidden="1" w:unhideWhenUsed="1"/>
     <w:lsdException w:name="Body Text Indent" w:semiHidden="1" w:unhideWhenUsed="1"/>
     <w:lsdException w:name="List Continue" w:semiHidden="1" w:unhideWhenUsed="1"/>
@@ -2199,8 +1786,8 @@
     <w:lsdException w:name="Subtle Reference" w:uiPriority="31" w:qFormat="1"/>
     <w:lsdException w:name="Intense Reference" w:uiPriority="32" w:qFormat="1"/>
     <w:lsdException w:name="Book Title" w:uiPriority="33" w:qFormat="1"/>
-    <w:lsdException w:name="Bibliography" w:uiPriority="37" w:semiHidden="1" w:unhideWhenUsed="1"/>
-    <w:lsdException w:name="TOC Heading" w:uiPriority="39" w:semiHidden="1" w:unhideWhenUsed="1" w:qFormat="1"/>
+    <w:lsdException w:name="Bibliography" w:semiHidden="1" w:uiPriority="37" w:unhideWhenUsed="1"/>
+    <w:lsdException w:name="TOC Heading" w:semiHidden="1" w:uiPriority="39" w:unhideWhenUsed="1" w:qFormat="1"/>
     <w:lsdException w:name="Plain Table 1" w:uiPriority="41"/>
     <w:lsdException w:name="Plain Table 2" w:uiPriority="42"/>
     <w:lsdException w:name="Plain Table 3" w:uiPriority="43"/>
@@ -2306,119 +1893,127 @@
     <w:lsdException w:name="List Table 6 Colorful Accent 6" w:uiPriority="51"/>
     <w:lsdException w:name="List Table 7 Colorful Accent 6" w:uiPriority="52"/>
   </w:latentStyles>
-  <w:style w:type="paragraph" w:styleId="Normal" w:default="1">
+  <w:style w:type="paragraph" w:default="1" w:styleId="a">
     <w:name w:val="Normal"/>
     <w:qFormat/>
-    <w:rsid w:val="00ac1d50"/>
+    <w:rsid w:val="00AC1D50"/>
     <w:pPr>
-      <w:widowControl/>
-      <w:suppressAutoHyphens w:val="true"/>
-      <w:bidi w:val="0"/>
-      <w:spacing w:lineRule="auto" w:line="276" w:before="0" w:after="200"/>
-      <w:jc w:val="left"/>
+      <w:spacing w:after="200" w:line="276" w:lineRule="auto"/>
     </w:pPr>
     <w:rPr>
-      <w:rFonts w:ascii="Calibri" w:hAnsi="Calibri" w:eastAsia="Times New Roman" w:cs="Times New Roman" w:asciiTheme="minorHAnsi" w:hAnsiTheme="minorHAnsi"/>
-      <w:color w:val="auto"/>
-      <w:kern w:val="0"/>
+      <w:rFonts w:eastAsia="Times New Roman" w:cs="Times New Roman"/>
       <w:sz w:val="22"/>
-      <w:szCs w:val="22"/>
-      <w:lang w:val="ru-RU" w:eastAsia="ru-RU" w:bidi="ar-SA"/>
+      <w:lang w:eastAsia="ru-RU"/>
     </w:rPr>
   </w:style>
-  <w:style w:type="character" w:styleId="DefaultParagraphFont" w:default="1">
+  <w:style w:type="character" w:default="1" w:styleId="a0">
     <w:name w:val="Default Paragraph Font"/>
     <w:uiPriority w:val="1"/>
     <w:semiHidden/>
     <w:unhideWhenUsed/>
-    <w:qFormat/>
-    <w:rPr/>
   </w:style>
-  <w:style w:type="character" w:styleId="Style14" w:customStyle="1">
+  <w:style w:type="table" w:default="1" w:styleId="a1">
+    <w:name w:val="Normal Table"/>
+    <w:uiPriority w:val="99"/>
+    <w:semiHidden/>
+    <w:unhideWhenUsed/>
+    <w:tblPr>
+      <w:tblInd w:w="0" w:type="dxa"/>
+      <w:tblCellMar>
+        <w:top w:w="0" w:type="dxa"/>
+        <w:left w:w="108" w:type="dxa"/>
+        <w:bottom w:w="0" w:type="dxa"/>
+        <w:right w:w="108" w:type="dxa"/>
+      </w:tblCellMar>
+    </w:tblPr>
+  </w:style>
+  <w:style w:type="numbering" w:default="1" w:styleId="a2">
+    <w:name w:val="No List"/>
+    <w:uiPriority w:val="99"/>
+    <w:semiHidden/>
+    <w:unhideWhenUsed/>
+  </w:style>
+  <w:style w:type="character" w:customStyle="1" w:styleId="a3">
     <w:name w:val="Текст сноски Знак"/>
-    <w:basedOn w:val="DefaultParagraphFont"/>
-    <w:link w:val="a3"/>
+    <w:basedOn w:val="a0"/>
     <w:uiPriority w:val="99"/>
     <w:semiHidden/>
     <w:qFormat/>
-    <w:rsid w:val="00ac1d50"/>
+    <w:rsid w:val="00AC1D50"/>
     <w:rPr>
-      <w:rFonts w:ascii="Calibri" w:hAnsi="Calibri" w:eastAsia="Times New Roman" w:cs="Times New Roman"/>
+      <w:rFonts w:ascii="Calibri" w:eastAsia="Times New Roman" w:hAnsi="Calibri" w:cs="Times New Roman"/>
       <w:sz w:val="20"/>
       <w:szCs w:val="20"/>
       <w:lang w:eastAsia="ru-RU"/>
     </w:rPr>
   </w:style>
-  <w:style w:type="character" w:styleId="Style15">
+  <w:style w:type="character" w:customStyle="1" w:styleId="a4">
     <w:name w:val="Привязка сноски"/>
     <w:rPr>
       <w:rFonts w:ascii="Times New Roman" w:hAnsi="Times New Roman" w:cs="Times New Roman"/>
       <w:vertAlign w:val="superscript"/>
     </w:rPr>
   </w:style>
-  <w:style w:type="character" w:styleId="FootnoteCharacters">
+  <w:style w:type="character" w:customStyle="1" w:styleId="FootnoteCharacters">
     <w:name w:val="Footnote Characters"/>
-    <w:basedOn w:val="DefaultParagraphFont"/>
+    <w:basedOn w:val="a0"/>
     <w:uiPriority w:val="99"/>
     <w:semiHidden/>
     <w:unhideWhenUsed/>
     <w:qFormat/>
-    <w:rsid w:val="00ac1d50"/>
+    <w:rsid w:val="00AC1D50"/>
     <w:rPr>
       <w:rFonts w:ascii="Times New Roman" w:hAnsi="Times New Roman" w:cs="Times New Roman"/>
       <w:vertAlign w:val="superscript"/>
     </w:rPr>
   </w:style>
-  <w:style w:type="character" w:styleId="Style16">
+  <w:style w:type="character" w:customStyle="1" w:styleId="-">
     <w:name w:val="Интернет-ссылка"/>
-    <w:basedOn w:val="DefaultParagraphFont"/>
+    <w:basedOn w:val="a0"/>
     <w:uiPriority w:val="99"/>
     <w:unhideWhenUsed/>
-    <w:rsid w:val="00013b91"/>
+    <w:rsid w:val="00013B91"/>
     <w:rPr>
       <w:color w:val="0000FF" w:themeColor="hyperlink"/>
       <w:u w:val="single"/>
     </w:rPr>
   </w:style>
-  <w:style w:type="character" w:styleId="Style17">
+  <w:style w:type="character" w:customStyle="1" w:styleId="a5">
     <w:name w:val="Символ сноски"/>
     <w:qFormat/>
-    <w:rPr/>
   </w:style>
-  <w:style w:type="paragraph" w:styleId="Style18">
-    <w:name w:val="Заголовок"/>
-    <w:basedOn w:val="Normal"/>
-    <w:next w:val="Style19"/>
+  <w:style w:type="paragraph" w:styleId="a6">
+    <w:name w:val="Title"/>
+    <w:basedOn w:val="a"/>
+    <w:next w:val="a7"/>
     <w:qFormat/>
     <w:pPr>
-      <w:keepNext w:val="true"/>
+      <w:keepNext/>
       <w:spacing w:before="240" w:after="120"/>
     </w:pPr>
     <w:rPr>
-      <w:rFonts w:ascii="Liberation Sans" w:hAnsi="Liberation Sans" w:eastAsia="Noto Sans CJK SC" w:cs="Lohit Devanagari"/>
+      <w:rFonts w:ascii="Liberation Sans" w:eastAsia="Noto Sans CJK SC" w:hAnsi="Liberation Sans" w:cs="Lohit Devanagari"/>
       <w:sz w:val="28"/>
       <w:szCs w:val="28"/>
     </w:rPr>
   </w:style>
-  <w:style w:type="paragraph" w:styleId="Style19">
+  <w:style w:type="paragraph" w:styleId="a7">
     <w:name w:val="Body Text"/>
-    <w:basedOn w:val="Normal"/>
+    <w:basedOn w:val="a"/>
     <w:pPr>
-      <w:spacing w:lineRule="auto" w:line="276" w:before="0" w:after="140"/>
+      <w:spacing w:after="140"/>
     </w:pPr>
-    <w:rPr/>
   </w:style>
-  <w:style w:type="paragraph" w:styleId="Style20">
+  <w:style w:type="paragraph" w:styleId="a8">
     <w:name w:val="List"/>
-    <w:basedOn w:val="Style19"/>
-    <w:pPr/>
+    <w:basedOn w:val="a7"/>
     <w:rPr>
       <w:rFonts w:cs="Lohit Devanagari"/>
     </w:rPr>
   </w:style>
-  <w:style w:type="paragraph" w:styleId="Style21">
-    <w:name w:val="Caption"/>
-    <w:basedOn w:val="Normal"/>
+  <w:style w:type="paragraph" w:styleId="a9">
+    <w:name w:val="caption"/>
+    <w:basedOn w:val="a"/>
     <w:qFormat/>
     <w:pPr>
       <w:suppressLineNumbers/>
@@ -2432,9 +2027,9 @@
       <w:szCs w:val="24"/>
     </w:rPr>
   </w:style>
-  <w:style w:type="paragraph" w:styleId="Style22">
-    <w:name w:val="Указатель"/>
-    <w:basedOn w:val="Normal"/>
+  <w:style w:type="paragraph" w:styleId="aa">
+    <w:name w:val="index heading"/>
+    <w:basedOn w:val="a"/>
     <w:qFormat/>
     <w:pPr>
       <w:suppressLineNumbers/>
@@ -2443,98 +2038,69 @@
       <w:rFonts w:cs="Lohit Devanagari"/>
     </w:rPr>
   </w:style>
-  <w:style w:type="paragraph" w:styleId="Style23">
-    <w:name w:val="Footnote Text"/>
-    <w:basedOn w:val="Normal"/>
-    <w:link w:val="a4"/>
+  <w:style w:type="paragraph" w:styleId="ab">
+    <w:name w:val="footnote text"/>
+    <w:basedOn w:val="a"/>
     <w:uiPriority w:val="99"/>
     <w:semiHidden/>
     <w:unhideWhenUsed/>
-    <w:rsid w:val="00ac1d50"/>
-    <w:pPr/>
+    <w:rsid w:val="00AC1D50"/>
     <w:rPr>
       <w:sz w:val="20"/>
       <w:szCs w:val="20"/>
     </w:rPr>
   </w:style>
-  <w:style w:type="paragraph" w:styleId="1" w:customStyle="1">
+  <w:style w:type="paragraph" w:customStyle="1" w:styleId="1">
     <w:name w:val="Абзац списка1"/>
-    <w:basedOn w:val="Normal"/>
+    <w:basedOn w:val="a"/>
     <w:uiPriority w:val="99"/>
     <w:qFormat/>
-    <w:rsid w:val="00ac1d50"/>
+    <w:rsid w:val="00AC1D50"/>
     <w:pPr>
-      <w:spacing w:before="0" w:after="200"/>
-      <w:ind w:left="720" w:hanging="0"/>
+      <w:ind w:left="720"/>
       <w:contextualSpacing/>
     </w:pPr>
     <w:rPr>
       <w:lang w:eastAsia="en-US"/>
     </w:rPr>
   </w:style>
-  <w:style w:type="paragraph" w:styleId="ListParagraph">
+  <w:style w:type="paragraph" w:styleId="ac">
     <w:name w:val="List Paragraph"/>
-    <w:basedOn w:val="Normal"/>
+    <w:basedOn w:val="a"/>
     <w:uiPriority w:val="34"/>
     <w:qFormat/>
     <w:rsid w:val="00412111"/>
     <w:pPr>
-      <w:spacing w:before="0" w:after="200"/>
-      <w:ind w:left="720" w:hanging="0"/>
+      <w:ind w:left="720"/>
       <w:contextualSpacing/>
     </w:pPr>
     <w:rPr>
-      <w:rFonts w:eastAsia="Calibri" w:cs="Calibri" w:eastAsiaTheme="minorHAnsi"/>
+      <w:rFonts w:eastAsiaTheme="minorHAnsi" w:cs="Calibri"/>
       <w:lang w:eastAsia="en-US"/>
     </w:rPr>
   </w:style>
-  <w:style w:type="paragraph" w:styleId="Style24">
+  <w:style w:type="paragraph" w:customStyle="1" w:styleId="ad">
     <w:name w:val="Содержимое таблицы"/>
-    <w:basedOn w:val="Normal"/>
+    <w:basedOn w:val="a"/>
     <w:qFormat/>
     <w:pPr>
       <w:suppressLineNumbers/>
       <w:textAlignment w:val="bottom"/>
     </w:pPr>
-    <w:rPr/>
   </w:style>
-  <w:style w:type="numbering" w:styleId="NoList" w:default="1">
-    <w:name w:val="No List"/>
-    <w:uiPriority w:val="99"/>
-    <w:semiHidden/>
-    <w:unhideWhenUsed/>
-    <w:qFormat/>
-  </w:style>
-  <w:style w:type="table" w:default="1" w:styleId="a1">
-    <w:name w:val="Normal Table"/>
-    <w:uiPriority w:val="99"/>
-    <w:semiHidden/>
-    <w:unhideWhenUsed/>
-    <w:tblPr>
-      <w:tblCellMar>
-        <w:top w:w="0" w:type="dxa"/>
-        <w:left w:w="108" w:type="dxa"/>
-        <w:bottom w:w="0" w:type="dxa"/>
-        <w:right w:w="108" w:type="dxa"/>
-      </w:tblCellMar>
-    </w:tblPr>
-  </w:style>
-  <w:style w:type="table" w:styleId="a7">
+  <w:style w:type="table" w:styleId="ae">
     <w:name w:val="Table Grid"/>
     <w:basedOn w:val="a1"/>
     <w:uiPriority w:val="59"/>
-    <w:rsid w:val="00520ec0"/>
-    <w:pPr>
-      <w:spacing w:after="0" w:line="240" w:lineRule="auto"/>
-    </w:pPr>
+    <w:rsid w:val="00520EC0"/>
     <w:tblPr>
       <w:tblBorders>
-        <w:top w:val="single" w:color="auto" w:sz="4" w:space="0"/>
-        <w:left w:val="single" w:color="auto" w:sz="4" w:space="0"/>
-        <w:bottom w:val="single" w:color="auto" w:sz="4" w:space="0"/>
-        <w:right w:val="single" w:color="auto" w:sz="4" w:space="0"/>
-        <w:insideH w:val="single" w:color="auto" w:sz="4" w:space="0"/>
-        <w:insideV w:val="single" w:color="auto" w:sz="4" w:space="0"/>
+        <w:top w:val="single" w:sz="4" w:space="0" w:color="auto"/>
+        <w:left w:val="single" w:sz="4" w:space="0" w:color="auto"/>
+        <w:bottom w:val="single" w:sz="4" w:space="0" w:color="auto"/>
+        <w:right w:val="single" w:sz="4" w:space="0" w:color="auto"/>
+        <w:insideH w:val="single" w:sz="4" w:space="0" w:color="auto"/>
+        <w:insideV w:val="single" w:sz="4" w:space="0" w:color="auto"/>
       </w:tblBorders>
     </w:tblPr>
   </w:style>

</xml_diff>